<commit_message>
Añadidos coments en CodeGeneration y corregido word CodeGen
</commit_message>
<xml_diff>
--- a/metalenguajes/SeleccionInstrucciones.docx
+++ b/metalenguajes/SeleccionInstrucciones.docx
@@ -211,16 +211,38 @@
                 <w:szCs w:val="22"/>
                 <w:lang w:val="en-US"/>
               </w:rPr>
-              <w:t> Program</w:t>
-            </w:r>
-            <w:r>
-              <w:rPr>
-                <w:rFonts w:asciiTheme="minorHAnsi" w:hAnsiTheme="minorHAnsi" w:cstheme="minorHAnsi"/>
-                <w:sz w:val="22"/>
-                <w:szCs w:val="22"/>
-                <w:lang w:val="en-US"/>
-              </w:rPr>
-              <w:t xml:space="preserve">  →  </w:t>
+              <w:t> </w:t>
+            </w:r>
+            <w:proofErr w:type="gramStart"/>
+            <w:r>
+              <w:rPr>
+                <w:rStyle w:val="nodo1"/>
+                <w:rFonts w:asciiTheme="minorHAnsi" w:hAnsiTheme="minorHAnsi" w:cstheme="minorHAnsi"/>
+                <w:color w:val="auto"/>
+                <w:sz w:val="22"/>
+                <w:szCs w:val="22"/>
+                <w:lang w:val="en-US"/>
+              </w:rPr>
+              <w:t>Program</w:t>
+            </w:r>
+            <w:r>
+              <w:rPr>
+                <w:rFonts w:asciiTheme="minorHAnsi" w:hAnsiTheme="minorHAnsi" w:cstheme="minorHAnsi"/>
+                <w:sz w:val="22"/>
+                <w:szCs w:val="22"/>
+                <w:lang w:val="en-US"/>
+              </w:rPr>
+              <w:t xml:space="preserve">  →</w:t>
+            </w:r>
+            <w:proofErr w:type="gramEnd"/>
+            <w:r>
+              <w:rPr>
+                <w:rFonts w:asciiTheme="minorHAnsi" w:hAnsiTheme="minorHAnsi" w:cstheme="minorHAnsi"/>
+                <w:sz w:val="22"/>
+                <w:szCs w:val="22"/>
+                <w:lang w:val="en-US"/>
+              </w:rPr>
+              <w:t xml:space="preserve">  </w:t>
             </w:r>
             <w:proofErr w:type="spellStart"/>
             <w:r>
@@ -488,6 +510,7 @@
               </w:rPr>
             </w:pPr>
             <w:proofErr w:type="spellStart"/>
+            <w:proofErr w:type="gramStart"/>
             <w:r>
               <w:rPr>
                 <w:rFonts w:asciiTheme="minorHAnsi" w:hAnsiTheme="minorHAnsi" w:cstheme="minorHAnsi"/>
@@ -505,7 +528,17 @@
                 <w:szCs w:val="22"/>
                 <w:lang w:val="en-US"/>
               </w:rPr>
-              <w:t xml:space="preserve"> : </w:t>
+              <w:t xml:space="preserve"> :</w:t>
+            </w:r>
+            <w:proofErr w:type="gramEnd"/>
+            <w:r>
+              <w:rPr>
+                <w:rFonts w:asciiTheme="minorHAnsi" w:hAnsiTheme="minorHAnsi" w:cstheme="minorHAnsi"/>
+                <w:sz w:val="22"/>
+                <w:szCs w:val="22"/>
+                <w:lang w:val="en-US"/>
+              </w:rPr>
+              <w:t xml:space="preserve"> </w:t>
             </w:r>
             <w:proofErr w:type="spellStart"/>
             <w:r>
@@ -635,6 +668,7 @@
               </w:rPr>
               <w:t xml:space="preserve">→ </w:t>
             </w:r>
+            <w:proofErr w:type="gramStart"/>
             <w:r>
               <w:rPr>
                 <w:rFonts w:asciiTheme="minorHAnsi" w:hAnsiTheme="minorHAnsi" w:cstheme="minorHAnsi"/>
@@ -656,6 +690,7 @@
               </w:rPr>
               <w:t>:String</w:t>
             </w:r>
+            <w:proofErr w:type="gramEnd"/>
             <w:r>
               <w:rPr>
                 <w:rFonts w:asciiTheme="minorHAnsi" w:hAnsiTheme="minorHAnsi" w:cstheme="minorHAnsi"/>
@@ -901,6 +936,7 @@
               </w:rPr>
             </w:pPr>
             <w:proofErr w:type="spellStart"/>
+            <w:proofErr w:type="gramStart"/>
             <w:r>
               <w:rPr>
                 <w:rFonts w:asciiTheme="minorHAnsi" w:hAnsiTheme="minorHAnsi" w:cstheme="minorHAnsi"/>
@@ -918,7 +954,17 @@
                 <w:szCs w:val="22"/>
                 <w:lang w:val="en-US"/>
               </w:rPr>
-              <w:t xml:space="preserve"> : </w:t>
+              <w:t xml:space="preserve"> :</w:t>
+            </w:r>
+            <w:proofErr w:type="gramEnd"/>
+            <w:r>
+              <w:rPr>
+                <w:rFonts w:asciiTheme="minorHAnsi" w:hAnsiTheme="minorHAnsi" w:cstheme="minorHAnsi"/>
+                <w:sz w:val="22"/>
+                <w:szCs w:val="22"/>
+                <w:lang w:val="en-US"/>
+              </w:rPr>
+              <w:t xml:space="preserve"> </w:t>
             </w:r>
             <w:r>
               <w:rPr>
@@ -1021,6 +1067,7 @@
               </w:rPr>
               <w:t xml:space="preserve">→ </w:t>
             </w:r>
+            <w:proofErr w:type="gramStart"/>
             <w:r>
               <w:rPr>
                 <w:rFonts w:asciiTheme="minorHAnsi" w:hAnsiTheme="minorHAnsi" w:cstheme="minorHAnsi"/>
@@ -1042,6 +1089,7 @@
               </w:rPr>
               <w:t>:String</w:t>
             </w:r>
+            <w:proofErr w:type="gramEnd"/>
             <w:r>
               <w:rPr>
                 <w:rFonts w:asciiTheme="minorHAnsi" w:hAnsiTheme="minorHAnsi" w:cstheme="minorHAnsi"/>
@@ -1111,7 +1159,6 @@
               </w:rPr>
               <w:t> </w:t>
             </w:r>
-            <w:proofErr w:type="spellStart"/>
             <w:r>
               <w:rPr>
                 <w:rFonts w:asciiTheme="minorHAnsi" w:hAnsiTheme="minorHAnsi" w:cstheme="minorHAnsi"/>
@@ -1131,9 +1178,28 @@
                 <w:szCs w:val="22"/>
                 <w:lang w:val="en-US"/>
               </w:rPr>
-              <w:t>:definition</w:t>
-            </w:r>
-            <w:proofErr w:type="spellEnd"/>
+              <w:t>:definition*</w:t>
+            </w:r>
+            <w:r>
+              <w:rPr>
+                <w:rFonts w:asciiTheme="minorHAnsi" w:hAnsiTheme="minorHAnsi" w:cstheme="minorHAnsi"/>
+                <w:sz w:val="22"/>
+                <w:szCs w:val="22"/>
+                <w:lang w:val="en-US"/>
+              </w:rPr>
+              <w:t> </w:t>
+            </w:r>
+            <w:r>
+              <w:rPr>
+                <w:rFonts w:asciiTheme="minorHAnsi" w:hAnsiTheme="minorHAnsi" w:cstheme="minorHAnsi"/>
+                <w:i/>
+                <w:iCs/>
+                <w:sz w:val="22"/>
+                <w:szCs w:val="22"/>
+                <w:lang w:val="en-US"/>
+              </w:rPr>
+              <w:t>sentence</w:t>
+            </w:r>
             <w:r>
               <w:rPr>
                 <w:rStyle w:val="tipoatt"/>
@@ -1142,30 +1208,11 @@
                 <w:szCs w:val="22"/>
                 <w:lang w:val="en-US"/>
               </w:rPr>
-              <w:t>*</w:t>
-            </w:r>
-            <w:r>
-              <w:rPr>
-                <w:rFonts w:asciiTheme="minorHAnsi" w:hAnsiTheme="minorHAnsi" w:cstheme="minorHAnsi"/>
-                <w:sz w:val="22"/>
-                <w:szCs w:val="22"/>
-                <w:lang w:val="en-US"/>
-              </w:rPr>
-              <w:t> </w:t>
-            </w:r>
-            <w:proofErr w:type="spellStart"/>
-            <w:r>
-              <w:rPr>
-                <w:rFonts w:asciiTheme="minorHAnsi" w:hAnsiTheme="minorHAnsi" w:cstheme="minorHAnsi"/>
-                <w:i/>
-                <w:iCs/>
-                <w:sz w:val="22"/>
-                <w:szCs w:val="22"/>
-                <w:lang w:val="en-US"/>
-              </w:rPr>
-              <w:t>sentence</w:t>
-            </w:r>
-            <w:r>
+              <w:t>:sentence* ]] =</w:t>
+            </w:r>
+          </w:p>
+          <w:p>
+            <w:pPr>
               <w:rPr>
                 <w:rStyle w:val="tipoatt"/>
                 <w:rFonts w:asciiTheme="minorHAnsi" w:eastAsiaTheme="minorEastAsia" w:hAnsiTheme="minorHAnsi" w:cstheme="minorHAnsi"/>
@@ -1173,9 +1220,7 @@
                 <w:szCs w:val="22"/>
                 <w:lang w:val="en-US"/>
               </w:rPr>
-              <w:t>:sentence</w:t>
-            </w:r>
-            <w:proofErr w:type="spellEnd"/>
+            </w:pPr>
             <w:r>
               <w:rPr>
                 <w:rStyle w:val="tipoatt"/>
@@ -1184,11 +1229,12 @@
                 <w:szCs w:val="22"/>
                 <w:lang w:val="en-US"/>
               </w:rPr>
-              <w:t>* ]] =</w:t>
-            </w:r>
-          </w:p>
-          <w:p>
-            <w:pPr>
+              <w:tab/>
+              <w:t>#LINE {</w:t>
+            </w:r>
+            <w:proofErr w:type="spellStart"/>
+            <w:proofErr w:type="gramStart"/>
+            <w:r>
               <w:rPr>
                 <w:rStyle w:val="tipoatt"/>
                 <w:rFonts w:asciiTheme="minorHAnsi" w:eastAsiaTheme="minorEastAsia" w:hAnsiTheme="minorHAnsi" w:cstheme="minorHAnsi"/>
@@ -1196,7 +1242,10 @@
                 <w:szCs w:val="22"/>
                 <w:lang w:val="en-US"/>
               </w:rPr>
-            </w:pPr>
+              <w:t>start.line</w:t>
+            </w:r>
+            <w:proofErr w:type="spellEnd"/>
+            <w:proofErr w:type="gramEnd"/>
             <w:r>
               <w:rPr>
                 <w:rStyle w:val="tipoatt"/>
@@ -1205,11 +1254,11 @@
                 <w:szCs w:val="22"/>
                 <w:lang w:val="en-US"/>
               </w:rPr>
-              <w:tab/>
-              <w:t>#LINE {</w:t>
-            </w:r>
-            <w:proofErr w:type="spellStart"/>
-            <w:r>
+              <w:t>}</w:t>
+            </w:r>
+          </w:p>
+          <w:p>
+            <w:pPr>
               <w:rPr>
                 <w:rStyle w:val="tipoatt"/>
                 <w:rFonts w:asciiTheme="minorHAnsi" w:eastAsiaTheme="minorEastAsia" w:hAnsiTheme="minorHAnsi" w:cstheme="minorHAnsi"/>
@@ -1217,9 +1266,7 @@
                 <w:szCs w:val="22"/>
                 <w:lang w:val="en-US"/>
               </w:rPr>
-              <w:t>start.line</w:t>
-            </w:r>
-            <w:proofErr w:type="spellEnd"/>
+            </w:pPr>
             <w:r>
               <w:rPr>
                 <w:rStyle w:val="tipoatt"/>
@@ -1228,7 +1275,8 @@
                 <w:szCs w:val="22"/>
                 <w:lang w:val="en-US"/>
               </w:rPr>
-              <w:t>}</w:t>
+              <w:tab/>
+              <w:t>{name}:</w:t>
             </w:r>
           </w:p>
           <w:p>
@@ -1250,7 +1298,7 @@
                 <w:lang w:val="en-US"/>
               </w:rPr>
               <w:tab/>
-              <w:t>{name}:</w:t>
+              <w:t>#FUNC {name}</w:t>
             </w:r>
           </w:p>
           <w:p>
@@ -1260,7 +1308,7 @@
                 <w:rFonts w:asciiTheme="minorHAnsi" w:eastAsiaTheme="minorEastAsia" w:hAnsiTheme="minorHAnsi" w:cstheme="minorHAnsi"/>
                 <w:sz w:val="22"/>
                 <w:szCs w:val="22"/>
-                <w:lang w:val="en-US"/>
+                <w:lang w:val="es-ES"/>
               </w:rPr>
             </w:pPr>
             <w:r>
@@ -1272,142 +1320,306 @@
                 <w:lang w:val="en-US"/>
               </w:rPr>
               <w:tab/>
-              <w:t>#FUNC {name}</w:t>
-            </w:r>
-          </w:p>
-          <w:p>
-            <w:pPr>
+            </w:r>
+            <w:r>
               <w:rPr>
                 <w:rStyle w:val="tipoatt"/>
                 <w:rFonts w:asciiTheme="minorHAnsi" w:eastAsiaTheme="minorEastAsia" w:hAnsiTheme="minorHAnsi" w:cstheme="minorHAnsi"/>
                 <w:sz w:val="22"/>
                 <w:szCs w:val="22"/>
-                <w:lang w:val="en-US"/>
-              </w:rPr>
-            </w:pPr>
-            <w:r>
+                <w:lang w:val="es-ES"/>
+              </w:rPr>
+              <w:t>#RET {retorno.name}</w:t>
+            </w:r>
+          </w:p>
+          <w:p>
+            <w:pPr>
               <w:rPr>
                 <w:rStyle w:val="tipoatt"/>
                 <w:rFonts w:asciiTheme="minorHAnsi" w:eastAsiaTheme="minorEastAsia" w:hAnsiTheme="minorHAnsi" w:cstheme="minorHAnsi"/>
                 <w:sz w:val="22"/>
                 <w:szCs w:val="22"/>
-                <w:lang w:val="en-US"/>
-              </w:rPr>
-              <w:tab/>
-              <w:t>#RET {retorno.name}</w:t>
-            </w:r>
-          </w:p>
-          <w:p>
-            <w:pPr>
+                <w:vertAlign w:val="subscript"/>
+                <w:lang w:val="es-ES"/>
+              </w:rPr>
+            </w:pPr>
+            <w:r>
               <w:rPr>
                 <w:rStyle w:val="tipoatt"/>
                 <w:rFonts w:asciiTheme="minorHAnsi" w:eastAsiaTheme="minorEastAsia" w:hAnsiTheme="minorHAnsi" w:cstheme="minorHAnsi"/>
                 <w:sz w:val="22"/>
                 <w:szCs w:val="22"/>
-                <w:vertAlign w:val="subscript"/>
-                <w:lang w:val="en-US"/>
-              </w:rPr>
-            </w:pPr>
+                <w:lang w:val="es-ES"/>
+              </w:rPr>
+              <w:tab/>
+              <w:t xml:space="preserve">#PARAM </w:t>
+            </w:r>
+            <w:proofErr w:type="spellStart"/>
             <w:r>
               <w:rPr>
                 <w:rStyle w:val="tipoatt"/>
                 <w:rFonts w:asciiTheme="minorHAnsi" w:eastAsiaTheme="minorEastAsia" w:hAnsiTheme="minorHAnsi" w:cstheme="minorHAnsi"/>
                 <w:sz w:val="22"/>
                 <w:szCs w:val="22"/>
-                <w:lang w:val="en-US"/>
-              </w:rPr>
-              <w:tab/>
-              <w:t xml:space="preserve">#PARAM </w:t>
-            </w:r>
-            <w:proofErr w:type="spellStart"/>
+                <w:lang w:val="es-ES"/>
+              </w:rPr>
+              <w:t>parameter</w:t>
+            </w:r>
             <w:r>
               <w:rPr>
                 <w:rStyle w:val="tipoatt"/>
                 <w:rFonts w:asciiTheme="minorHAnsi" w:eastAsiaTheme="minorEastAsia" w:hAnsiTheme="minorHAnsi" w:cstheme="minorHAnsi"/>
                 <w:sz w:val="22"/>
                 <w:szCs w:val="22"/>
-                <w:lang w:val="en-US"/>
-              </w:rPr>
-              <w:t>parameter</w:t>
-            </w:r>
-            <w:r>
+                <w:vertAlign w:val="subscript"/>
+                <w:lang w:val="es-ES"/>
+              </w:rPr>
+              <w:t>i</w:t>
+            </w:r>
+            <w:proofErr w:type="spellEnd"/>
+          </w:p>
+          <w:p>
+            <w:pPr>
               <w:rPr>
                 <w:rStyle w:val="tipoatt"/>
                 <w:rFonts w:asciiTheme="minorHAnsi" w:eastAsiaTheme="minorEastAsia" w:hAnsiTheme="minorHAnsi" w:cstheme="minorHAnsi"/>
                 <w:sz w:val="22"/>
                 <w:szCs w:val="22"/>
-                <w:vertAlign w:val="subscript"/>
-                <w:lang w:val="en-US"/>
-              </w:rPr>
-              <w:t>i</w:t>
-            </w:r>
-            <w:proofErr w:type="spellEnd"/>
-          </w:p>
-          <w:p>
-            <w:pPr>
+                <w:lang w:val="es-ES"/>
+              </w:rPr>
+            </w:pPr>
+            <w:r>
               <w:rPr>
                 <w:rStyle w:val="tipoatt"/>
                 <w:rFonts w:asciiTheme="minorHAnsi" w:eastAsiaTheme="minorEastAsia" w:hAnsiTheme="minorHAnsi" w:cstheme="minorHAnsi"/>
                 <w:sz w:val="22"/>
                 <w:szCs w:val="22"/>
-                <w:lang w:val="en-US"/>
-              </w:rPr>
-            </w:pPr>
+                <w:vertAlign w:val="subscript"/>
+                <w:lang w:val="es-ES"/>
+              </w:rPr>
+              <w:tab/>
+            </w:r>
             <w:r>
               <w:rPr>
                 <w:rStyle w:val="tipoatt"/>
                 <w:rFonts w:asciiTheme="minorHAnsi" w:eastAsiaTheme="minorEastAsia" w:hAnsiTheme="minorHAnsi" w:cstheme="minorHAnsi"/>
                 <w:sz w:val="22"/>
                 <w:szCs w:val="22"/>
-                <w:vertAlign w:val="subscript"/>
-                <w:lang w:val="en-US"/>
-              </w:rPr>
-              <w:tab/>
-            </w:r>
+                <w:lang w:val="es-ES"/>
+              </w:rPr>
+              <w:t xml:space="preserve">#LOCAL </w:t>
+            </w:r>
+            <w:proofErr w:type="spellStart"/>
             <w:r>
               <w:rPr>
                 <w:rStyle w:val="tipoatt"/>
                 <w:rFonts w:asciiTheme="minorHAnsi" w:eastAsiaTheme="minorEastAsia" w:hAnsiTheme="minorHAnsi" w:cstheme="minorHAnsi"/>
                 <w:sz w:val="22"/>
                 <w:szCs w:val="22"/>
-                <w:lang w:val="en-US"/>
-              </w:rPr>
-              <w:t xml:space="preserve">#LOCAL </w:t>
-            </w:r>
-            <w:proofErr w:type="spellStart"/>
+                <w:lang w:val="es-ES"/>
+              </w:rPr>
+              <w:t>definition</w:t>
+            </w:r>
             <w:r>
               <w:rPr>
                 <w:rStyle w:val="tipoatt"/>
                 <w:rFonts w:asciiTheme="minorHAnsi" w:eastAsiaTheme="minorEastAsia" w:hAnsiTheme="minorHAnsi" w:cstheme="minorHAnsi"/>
                 <w:sz w:val="22"/>
                 <w:szCs w:val="22"/>
-                <w:lang w:val="en-US"/>
-              </w:rPr>
-              <w:t>definition</w:t>
-            </w:r>
+                <w:vertAlign w:val="subscript"/>
+                <w:lang w:val="es-ES"/>
+              </w:rPr>
+              <w:t>i</w:t>
+            </w:r>
+            <w:proofErr w:type="spellEnd"/>
+          </w:p>
+          <w:p>
+            <w:pPr>
+              <w:rPr>
+                <w:rFonts w:asciiTheme="minorHAnsi" w:hAnsiTheme="minorHAnsi" w:cstheme="minorHAnsi"/>
+                <w:sz w:val="22"/>
+                <w:szCs w:val="22"/>
+                <w:lang w:val="es-ES"/>
+              </w:rPr>
+            </w:pPr>
             <w:r>
               <w:rPr>
                 <w:rStyle w:val="tipoatt"/>
                 <w:rFonts w:asciiTheme="minorHAnsi" w:eastAsiaTheme="minorEastAsia" w:hAnsiTheme="minorHAnsi" w:cstheme="minorHAnsi"/>
                 <w:sz w:val="22"/>
                 <w:szCs w:val="22"/>
+                <w:lang w:val="es-ES"/>
+              </w:rPr>
+              <w:tab/>
+              <w:t>ENTER {</w:t>
+            </w:r>
+            <w:r>
+              <w:rPr>
+                <w:rFonts w:asciiTheme="minorHAnsi" w:hAnsiTheme="minorHAnsi" w:cstheme="minorHAnsi"/>
+                <w:color w:val="E2E0DE"/>
+                <w:sz w:val="22"/>
+                <w:szCs w:val="22"/>
+                <w:lang w:val="es-ES"/>
+              </w:rPr>
+              <w:t xml:space="preserve"> </w:t>
+            </w:r>
+            <w:r>
+              <w:rPr>
+                <w:rFonts w:asciiTheme="minorHAnsi" w:hAnsiTheme="minorHAnsi" w:cstheme="minorHAnsi"/>
+                <w:sz w:val="22"/>
+                <w:szCs w:val="22"/>
+              </w:rPr>
+              <w:t>Σ</w:t>
+            </w:r>
+            <w:r>
+              <w:rPr>
+                <w:rFonts w:asciiTheme="minorHAnsi" w:hAnsiTheme="minorHAnsi" w:cstheme="minorHAnsi"/>
+                <w:sz w:val="22"/>
+                <w:szCs w:val="22"/>
+                <w:lang w:val="es-ES"/>
+              </w:rPr>
+              <w:t xml:space="preserve"> </w:t>
+            </w:r>
+            <w:proofErr w:type="spellStart"/>
+            <w:r>
+              <w:rPr>
+                <w:rFonts w:asciiTheme="minorHAnsi" w:hAnsiTheme="minorHAnsi" w:cstheme="minorHAnsi"/>
+                <w:sz w:val="22"/>
+                <w:szCs w:val="22"/>
+                <w:lang w:val="es-ES"/>
+              </w:rPr>
+              <w:t>definition</w:t>
+            </w:r>
+            <w:r>
+              <w:rPr>
+                <w:rFonts w:asciiTheme="minorHAnsi" w:hAnsiTheme="minorHAnsi" w:cstheme="minorHAnsi"/>
+                <w:sz w:val="22"/>
+                <w:szCs w:val="22"/>
                 <w:vertAlign w:val="subscript"/>
-                <w:lang w:val="en-US"/>
+                <w:lang w:val="es-ES"/>
               </w:rPr>
               <w:t>i</w:t>
             </w:r>
-            <w:proofErr w:type="spellEnd"/>
-          </w:p>
-          <w:p>
-            <w:pPr>
-              <w:rPr>
-                <w:rFonts w:asciiTheme="minorHAnsi" w:hAnsiTheme="minorHAnsi" w:cstheme="minorHAnsi"/>
-                <w:sz w:val="22"/>
-                <w:szCs w:val="22"/>
-                <w:lang w:val="en-US"/>
-              </w:rPr>
-            </w:pPr>
-            <w:r>
+            <w:r>
+              <w:rPr>
+                <w:rFonts w:asciiTheme="minorHAnsi" w:hAnsiTheme="minorHAnsi" w:cstheme="minorHAnsi"/>
+                <w:sz w:val="22"/>
+                <w:szCs w:val="22"/>
+                <w:lang w:val="es-ES"/>
+              </w:rPr>
+              <w:t>.type.size</w:t>
+            </w:r>
+            <w:proofErr w:type="spellEnd"/>
+            <w:r>
+              <w:rPr>
+                <w:rFonts w:asciiTheme="minorHAnsi" w:hAnsiTheme="minorHAnsi" w:cstheme="minorHAnsi"/>
+                <w:sz w:val="22"/>
+                <w:szCs w:val="22"/>
+                <w:lang w:val="es-ES"/>
+              </w:rPr>
+              <w:t xml:space="preserve"> }</w:t>
+            </w:r>
+          </w:p>
+          <w:p>
+            <w:pPr>
+              <w:rPr>
+                <w:rFonts w:asciiTheme="minorHAnsi" w:hAnsiTheme="minorHAnsi" w:cstheme="minorHAnsi"/>
+                <w:sz w:val="22"/>
+                <w:szCs w:val="22"/>
+              </w:rPr>
+            </w:pPr>
+            <w:r>
+              <w:rPr>
+                <w:rFonts w:asciiTheme="minorHAnsi" w:hAnsiTheme="minorHAnsi" w:cstheme="minorHAnsi"/>
+                <w:sz w:val="22"/>
+                <w:szCs w:val="22"/>
+                <w:lang w:val="es-ES"/>
+              </w:rPr>
+              <w:tab/>
+            </w:r>
+            <w:r>
+              <w:rPr>
+                <w:rFonts w:asciiTheme="minorHAnsi" w:hAnsiTheme="minorHAnsi" w:cstheme="minorHAnsi"/>
+                <w:sz w:val="22"/>
+                <w:szCs w:val="22"/>
+              </w:rPr>
+              <w:t>ejecuta[[</w:t>
+            </w:r>
+            <w:proofErr w:type="spellStart"/>
+            <w:r>
+              <w:rPr>
+                <w:rFonts w:asciiTheme="minorHAnsi" w:hAnsiTheme="minorHAnsi" w:cstheme="minorHAnsi"/>
+                <w:sz w:val="22"/>
+                <w:szCs w:val="22"/>
+              </w:rPr>
+              <w:t>sentence</w:t>
+            </w:r>
+            <w:r>
+              <w:rPr>
+                <w:rFonts w:asciiTheme="minorHAnsi" w:hAnsiTheme="minorHAnsi" w:cstheme="minorHAnsi"/>
+                <w:sz w:val="22"/>
+                <w:szCs w:val="22"/>
+                <w:vertAlign w:val="subscript"/>
+              </w:rPr>
+              <w:t>i</w:t>
+            </w:r>
+            <w:proofErr w:type="spellEnd"/>
+            <w:r>
+              <w:rPr>
+                <w:rFonts w:asciiTheme="minorHAnsi" w:hAnsiTheme="minorHAnsi" w:cstheme="minorHAnsi"/>
+                <w:sz w:val="22"/>
+                <w:szCs w:val="22"/>
+              </w:rPr>
+              <w:t>]]</w:t>
+            </w:r>
+          </w:p>
+          <w:p>
+            <w:pPr>
+              <w:rPr>
+                <w:rFonts w:asciiTheme="minorHAnsi" w:hAnsiTheme="minorHAnsi" w:cstheme="minorHAnsi"/>
+                <w:sz w:val="22"/>
+                <w:szCs w:val="22"/>
+              </w:rPr>
+            </w:pPr>
+            <w:r>
+              <w:rPr>
+                <w:rFonts w:asciiTheme="minorHAnsi" w:hAnsiTheme="minorHAnsi" w:cstheme="minorHAnsi"/>
+                <w:sz w:val="22"/>
+                <w:szCs w:val="22"/>
+              </w:rPr>
+              <w:tab/>
+            </w:r>
+            <w:proofErr w:type="spellStart"/>
+            <w:r>
+              <w:rPr>
+                <w:rFonts w:asciiTheme="minorHAnsi" w:hAnsiTheme="minorHAnsi" w:cstheme="minorHAnsi"/>
+                <w:sz w:val="22"/>
+                <w:szCs w:val="22"/>
+              </w:rPr>
+              <w:t>si</w:t>
+            </w:r>
+            <w:proofErr w:type="spellEnd"/>
+            <w:r>
+              <w:rPr>
+                <w:rFonts w:asciiTheme="minorHAnsi" w:hAnsiTheme="minorHAnsi" w:cstheme="minorHAnsi"/>
+                <w:sz w:val="22"/>
+                <w:szCs w:val="22"/>
+              </w:rPr>
+              <w:t xml:space="preserve"> retorno == </w:t>
+            </w:r>
+            <w:proofErr w:type="spellStart"/>
+            <w:r>
+              <w:rPr>
+                <w:rFonts w:asciiTheme="minorHAnsi" w:hAnsiTheme="minorHAnsi" w:cstheme="minorHAnsi"/>
+                <w:sz w:val="22"/>
+                <w:szCs w:val="22"/>
+              </w:rPr>
+              <w:t>VoidType</w:t>
+            </w:r>
+            <w:proofErr w:type="spellEnd"/>
+          </w:p>
+          <w:p>
+            <w:pPr>
               <w:rPr>
                 <w:rStyle w:val="tipoatt"/>
                 <w:rFonts w:asciiTheme="minorHAnsi" w:eastAsiaTheme="minorEastAsia" w:hAnsiTheme="minorHAnsi" w:cstheme="minorHAnsi"/>
@@ -1415,37 +1627,51 @@
                 <w:szCs w:val="22"/>
                 <w:lang w:val="en-US"/>
               </w:rPr>
-              <w:tab/>
-              <w:t>ENTER {</w:t>
-            </w:r>
-            <w:r>
-              <w:rPr>
-                <w:rFonts w:asciiTheme="minorHAnsi" w:hAnsiTheme="minorHAnsi" w:cstheme="minorHAnsi"/>
-                <w:color w:val="E2E0DE"/>
+            </w:pPr>
+            <w:r>
+              <w:rPr>
+                <w:rFonts w:asciiTheme="minorHAnsi" w:hAnsiTheme="minorHAnsi" w:cstheme="minorHAnsi"/>
+                <w:sz w:val="22"/>
+                <w:szCs w:val="22"/>
+              </w:rPr>
+              <w:tab/>
+            </w:r>
+            <w:r>
+              <w:rPr>
+                <w:rFonts w:asciiTheme="minorHAnsi" w:hAnsiTheme="minorHAnsi" w:cstheme="minorHAnsi"/>
+                <w:sz w:val="22"/>
+                <w:szCs w:val="22"/>
+              </w:rPr>
+              <w:tab/>
+            </w:r>
+            <w:r>
+              <w:rPr>
+                <w:rFonts w:asciiTheme="minorHAnsi" w:hAnsiTheme="minorHAnsi" w:cstheme="minorHAnsi"/>
+                <w:sz w:val="22"/>
+                <w:szCs w:val="22"/>
+                <w:lang w:val="en-US"/>
+              </w:rPr>
+              <w:t>RET 0, {</w:t>
+            </w:r>
+            <w:r>
+              <w:rPr>
+                <w:rFonts w:asciiTheme="minorHAnsi" w:hAnsiTheme="minorHAnsi" w:cstheme="minorHAnsi"/>
+                <w:sz w:val="22"/>
+                <w:szCs w:val="22"/>
+              </w:rPr>
+              <w:t>Σ</w:t>
+            </w:r>
+            <w:r>
+              <w:rPr>
+                <w:rFonts w:asciiTheme="minorHAnsi" w:hAnsiTheme="minorHAnsi" w:cstheme="minorHAnsi"/>
                 <w:sz w:val="22"/>
                 <w:szCs w:val="22"/>
                 <w:lang w:val="en-US"/>
               </w:rPr>
               <w:t xml:space="preserve"> </w:t>
             </w:r>
-            <w:r>
-              <w:rPr>
-                <w:rFonts w:asciiTheme="minorHAnsi" w:hAnsiTheme="minorHAnsi" w:cstheme="minorHAnsi"/>
-                <w:sz w:val="22"/>
-                <w:szCs w:val="22"/>
-              </w:rPr>
-              <w:t>Σ</w:t>
-            </w:r>
-            <w:r>
-              <w:rPr>
-                <w:rFonts w:asciiTheme="minorHAnsi" w:hAnsiTheme="minorHAnsi" w:cstheme="minorHAnsi"/>
-                <w:sz w:val="22"/>
-                <w:szCs w:val="22"/>
-                <w:lang w:val="en-US"/>
-              </w:rPr>
-              <w:t xml:space="preserve"> </w:t>
-            </w:r>
-            <w:proofErr w:type="spellStart"/>
+            <w:proofErr w:type="spellStart"/>
+            <w:proofErr w:type="gramStart"/>
             <w:r>
               <w:rPr>
                 <w:rFonts w:asciiTheme="minorHAnsi" w:hAnsiTheme="minorHAnsi" w:cstheme="minorHAnsi"/>
@@ -1472,197 +1698,17 @@
                 <w:szCs w:val="22"/>
                 <w:lang w:val="en-US"/>
               </w:rPr>
-              <w:t>.type.size</w:t>
-            </w:r>
-            <w:proofErr w:type="spellEnd"/>
-            <w:r>
-              <w:rPr>
-                <w:rFonts w:asciiTheme="minorHAnsi" w:hAnsiTheme="minorHAnsi" w:cstheme="minorHAnsi"/>
-                <w:sz w:val="22"/>
-                <w:szCs w:val="22"/>
-                <w:lang w:val="en-US"/>
-              </w:rPr>
-              <w:t xml:space="preserve"> }</w:t>
-            </w:r>
-          </w:p>
-          <w:p>
-            <w:pPr>
-              <w:rPr>
-                <w:rFonts w:asciiTheme="minorHAnsi" w:hAnsiTheme="minorHAnsi" w:cstheme="minorHAnsi"/>
-                <w:sz w:val="22"/>
-                <w:szCs w:val="22"/>
-              </w:rPr>
-            </w:pPr>
-            <w:r>
-              <w:rPr>
-                <w:rFonts w:asciiTheme="minorHAnsi" w:hAnsiTheme="minorHAnsi" w:cstheme="minorHAnsi"/>
-                <w:sz w:val="22"/>
-                <w:szCs w:val="22"/>
-                <w:lang w:val="en-US"/>
-              </w:rPr>
-              <w:tab/>
-            </w:r>
-            <w:r>
-              <w:rPr>
-                <w:rFonts w:asciiTheme="minorHAnsi" w:hAnsiTheme="minorHAnsi" w:cstheme="minorHAnsi"/>
-                <w:sz w:val="22"/>
-                <w:szCs w:val="22"/>
-              </w:rPr>
-              <w:t>ejecuta[[</w:t>
-            </w:r>
-            <w:proofErr w:type="spellStart"/>
-            <w:r>
-              <w:rPr>
-                <w:rFonts w:asciiTheme="minorHAnsi" w:hAnsiTheme="minorHAnsi" w:cstheme="minorHAnsi"/>
-                <w:sz w:val="22"/>
-                <w:szCs w:val="22"/>
-              </w:rPr>
-              <w:t>sentence</w:t>
-            </w:r>
-            <w:r>
-              <w:rPr>
-                <w:rFonts w:asciiTheme="minorHAnsi" w:hAnsiTheme="minorHAnsi" w:cstheme="minorHAnsi"/>
-                <w:sz w:val="22"/>
-                <w:szCs w:val="22"/>
-                <w:vertAlign w:val="subscript"/>
-              </w:rPr>
-              <w:t>i</w:t>
-            </w:r>
-            <w:proofErr w:type="spellEnd"/>
-            <w:r>
-              <w:rPr>
-                <w:rFonts w:asciiTheme="minorHAnsi" w:hAnsiTheme="minorHAnsi" w:cstheme="minorHAnsi"/>
-                <w:sz w:val="22"/>
-                <w:szCs w:val="22"/>
-              </w:rPr>
-              <w:t>]]</w:t>
-            </w:r>
-          </w:p>
-          <w:p>
-            <w:pPr>
-              <w:rPr>
-                <w:rFonts w:asciiTheme="minorHAnsi" w:hAnsiTheme="minorHAnsi" w:cstheme="minorHAnsi"/>
-                <w:sz w:val="22"/>
-                <w:szCs w:val="22"/>
-              </w:rPr>
-            </w:pPr>
-            <w:r>
-              <w:rPr>
-                <w:rFonts w:asciiTheme="minorHAnsi" w:hAnsiTheme="minorHAnsi" w:cstheme="minorHAnsi"/>
-                <w:sz w:val="22"/>
-                <w:szCs w:val="22"/>
-              </w:rPr>
-              <w:tab/>
-            </w:r>
-            <w:proofErr w:type="spellStart"/>
-            <w:r>
-              <w:rPr>
-                <w:rFonts w:asciiTheme="minorHAnsi" w:hAnsiTheme="minorHAnsi" w:cstheme="minorHAnsi"/>
-                <w:sz w:val="22"/>
-                <w:szCs w:val="22"/>
-              </w:rPr>
-              <w:t>si</w:t>
-            </w:r>
-            <w:proofErr w:type="spellEnd"/>
-            <w:r>
-              <w:rPr>
-                <w:rFonts w:asciiTheme="minorHAnsi" w:hAnsiTheme="minorHAnsi" w:cstheme="minorHAnsi"/>
-                <w:sz w:val="22"/>
-                <w:szCs w:val="22"/>
-              </w:rPr>
-              <w:t xml:space="preserve"> retorno == </w:t>
-            </w:r>
-            <w:proofErr w:type="spellStart"/>
-            <w:r>
-              <w:rPr>
-                <w:rFonts w:asciiTheme="minorHAnsi" w:hAnsiTheme="minorHAnsi" w:cstheme="minorHAnsi"/>
-                <w:sz w:val="22"/>
-                <w:szCs w:val="22"/>
-              </w:rPr>
-              <w:t>VoidType</w:t>
-            </w:r>
-            <w:proofErr w:type="spellEnd"/>
-          </w:p>
-          <w:p>
-            <w:pPr>
-              <w:rPr>
-                <w:rStyle w:val="tipoatt"/>
-                <w:rFonts w:asciiTheme="minorHAnsi" w:eastAsiaTheme="minorEastAsia" w:hAnsiTheme="minorHAnsi" w:cstheme="minorHAnsi"/>
-                <w:sz w:val="22"/>
-                <w:szCs w:val="22"/>
-                <w:lang w:val="en-US"/>
-              </w:rPr>
-            </w:pPr>
-            <w:r>
-              <w:rPr>
-                <w:rFonts w:asciiTheme="minorHAnsi" w:hAnsiTheme="minorHAnsi" w:cstheme="minorHAnsi"/>
-                <w:sz w:val="22"/>
-                <w:szCs w:val="22"/>
-              </w:rPr>
-              <w:tab/>
-            </w:r>
-            <w:r>
-              <w:rPr>
-                <w:rFonts w:asciiTheme="minorHAnsi" w:hAnsiTheme="minorHAnsi" w:cstheme="minorHAnsi"/>
-                <w:sz w:val="22"/>
-                <w:szCs w:val="22"/>
-              </w:rPr>
-              <w:tab/>
-            </w:r>
-            <w:r>
-              <w:rPr>
-                <w:rFonts w:asciiTheme="minorHAnsi" w:hAnsiTheme="minorHAnsi" w:cstheme="minorHAnsi"/>
-                <w:sz w:val="22"/>
-                <w:szCs w:val="22"/>
-                <w:lang w:val="en-US"/>
-              </w:rPr>
-              <w:t>RET 0, {</w:t>
-            </w:r>
-            <w:r>
-              <w:rPr>
-                <w:rFonts w:asciiTheme="minorHAnsi" w:hAnsiTheme="minorHAnsi" w:cstheme="minorHAnsi"/>
-                <w:sz w:val="22"/>
-                <w:szCs w:val="22"/>
-              </w:rPr>
-              <w:t>Σ</w:t>
-            </w:r>
-            <w:r>
-              <w:rPr>
-                <w:rFonts w:asciiTheme="minorHAnsi" w:hAnsiTheme="minorHAnsi" w:cstheme="minorHAnsi"/>
-                <w:sz w:val="22"/>
-                <w:szCs w:val="22"/>
-                <w:lang w:val="en-US"/>
-              </w:rPr>
-              <w:t xml:space="preserve"> </w:t>
-            </w:r>
-            <w:proofErr w:type="spellStart"/>
-            <w:r>
-              <w:rPr>
-                <w:rFonts w:asciiTheme="minorHAnsi" w:hAnsiTheme="minorHAnsi" w:cstheme="minorHAnsi"/>
-                <w:sz w:val="22"/>
-                <w:szCs w:val="22"/>
-                <w:lang w:val="en-US"/>
-              </w:rPr>
-              <w:t>definition</w:t>
-            </w:r>
-            <w:r>
-              <w:rPr>
-                <w:rFonts w:asciiTheme="minorHAnsi" w:hAnsiTheme="minorHAnsi" w:cstheme="minorHAnsi"/>
-                <w:sz w:val="22"/>
-                <w:szCs w:val="22"/>
-                <w:vertAlign w:val="subscript"/>
-                <w:lang w:val="en-US"/>
-              </w:rPr>
-              <w:t>i</w:t>
-            </w:r>
-            <w:r>
-              <w:rPr>
-                <w:rFonts w:asciiTheme="minorHAnsi" w:hAnsiTheme="minorHAnsi" w:cstheme="minorHAnsi"/>
-                <w:sz w:val="22"/>
-                <w:szCs w:val="22"/>
-                <w:lang w:val="en-US"/>
-              </w:rPr>
-              <w:t>.type.size</w:t>
+              <w:t>.type</w:t>
+            </w:r>
+            <w:proofErr w:type="gramEnd"/>
+            <w:r>
+              <w:rPr>
+                <w:rFonts w:asciiTheme="minorHAnsi" w:hAnsiTheme="minorHAnsi" w:cstheme="minorHAnsi"/>
+                <w:sz w:val="22"/>
+                <w:szCs w:val="22"/>
+                <w:lang w:val="en-US"/>
+              </w:rPr>
+              <w:t>.size</w:t>
             </w:r>
             <w:proofErr w:type="spellEnd"/>
             <w:r>
@@ -1908,14 +1954,25 @@
                 <w:lang w:val="en-US"/>
               </w:rPr>
             </w:pPr>
-            <w:r>
-              <w:rPr>
-                <w:rFonts w:asciiTheme="minorHAnsi" w:hAnsiTheme="minorHAnsi" w:cstheme="minorHAnsi"/>
-                <w:sz w:val="22"/>
-                <w:szCs w:val="22"/>
-                <w:lang w:val="en-US"/>
-              </w:rPr>
-              <w:t>define[[</w:t>
+            <w:proofErr w:type="gramStart"/>
+            <w:r>
+              <w:rPr>
+                <w:rFonts w:asciiTheme="minorHAnsi" w:hAnsiTheme="minorHAnsi" w:cstheme="minorHAnsi"/>
+                <w:sz w:val="22"/>
+                <w:szCs w:val="22"/>
+                <w:lang w:val="en-US"/>
+              </w:rPr>
+              <w:t>define[</w:t>
+            </w:r>
+            <w:proofErr w:type="gramEnd"/>
+            <w:r>
+              <w:rPr>
+                <w:rFonts w:asciiTheme="minorHAnsi" w:hAnsiTheme="minorHAnsi" w:cstheme="minorHAnsi"/>
+                <w:sz w:val="22"/>
+                <w:szCs w:val="22"/>
+                <w:lang w:val="en-US"/>
+              </w:rPr>
+              <w:t>[</w:t>
             </w:r>
             <w:r>
               <w:rPr>
@@ -2043,9 +2100,172 @@
                 <w:lang w:val="en-US"/>
               </w:rPr>
             </w:pPr>
-          </w:p>
-          <w:p>
-            <w:pPr>
+            <w:r>
+              <w:rPr>
+                <w:rFonts w:asciiTheme="minorHAnsi" w:hAnsiTheme="minorHAnsi" w:cstheme="minorHAnsi"/>
+                <w:sz w:val="22"/>
+                <w:szCs w:val="22"/>
+                <w:lang w:val="en-US"/>
+              </w:rPr>
+              <w:tab/>
+              <w:t>#TYPE {name</w:t>
+            </w:r>
+            <w:proofErr w:type="gramStart"/>
+            <w:r>
+              <w:rPr>
+                <w:rFonts w:asciiTheme="minorHAnsi" w:hAnsiTheme="minorHAnsi" w:cstheme="minorHAnsi"/>
+                <w:sz w:val="22"/>
+                <w:szCs w:val="22"/>
+                <w:lang w:val="en-US"/>
+              </w:rPr>
+              <w:t>} :</w:t>
+            </w:r>
+            <w:proofErr w:type="gramEnd"/>
+            <w:r>
+              <w:rPr>
+                <w:rFonts w:asciiTheme="minorHAnsi" w:hAnsiTheme="minorHAnsi" w:cstheme="minorHAnsi"/>
+                <w:sz w:val="22"/>
+                <w:szCs w:val="22"/>
+                <w:lang w:val="en-US"/>
+              </w:rPr>
+              <w:t xml:space="preserve"> {</w:t>
+            </w:r>
+          </w:p>
+          <w:p>
+            <w:pPr>
+              <w:rPr>
+                <w:rFonts w:asciiTheme="minorHAnsi" w:hAnsiTheme="minorHAnsi" w:cstheme="minorHAnsi"/>
+                <w:sz w:val="22"/>
+                <w:szCs w:val="22"/>
+                <w:lang w:val="es-ES"/>
+              </w:rPr>
+            </w:pPr>
+            <w:r>
+              <w:rPr>
+                <w:rFonts w:asciiTheme="minorHAnsi" w:hAnsiTheme="minorHAnsi" w:cstheme="minorHAnsi"/>
+                <w:sz w:val="22"/>
+                <w:szCs w:val="22"/>
+                <w:lang w:val="en-US"/>
+              </w:rPr>
+              <w:tab/>
+            </w:r>
+            <w:r>
+              <w:rPr>
+                <w:rFonts w:asciiTheme="minorHAnsi" w:hAnsiTheme="minorHAnsi" w:cstheme="minorHAnsi"/>
+                <w:sz w:val="22"/>
+                <w:szCs w:val="22"/>
+                <w:lang w:val="es-ES"/>
+              </w:rPr>
+              <w:t xml:space="preserve">Para cada </w:t>
+            </w:r>
+            <w:proofErr w:type="spellStart"/>
+            <w:r>
+              <w:rPr>
+                <w:rFonts w:asciiTheme="minorHAnsi" w:hAnsiTheme="minorHAnsi" w:cstheme="minorHAnsi"/>
+                <w:sz w:val="22"/>
+                <w:szCs w:val="22"/>
+                <w:lang w:val="es-ES"/>
+              </w:rPr>
+              <w:t>var</w:t>
+            </w:r>
+            <w:proofErr w:type="spellEnd"/>
+            <w:r>
+              <w:rPr>
+                <w:rFonts w:asciiTheme="minorHAnsi" w:hAnsiTheme="minorHAnsi" w:cstheme="minorHAnsi"/>
+                <w:sz w:val="22"/>
+                <w:szCs w:val="22"/>
+                <w:lang w:val="es-ES"/>
+              </w:rPr>
+              <w:t xml:space="preserve"> en </w:t>
+            </w:r>
+            <w:proofErr w:type="spellStart"/>
+            <w:r>
+              <w:rPr>
+                <w:rFonts w:asciiTheme="minorHAnsi" w:hAnsiTheme="minorHAnsi" w:cstheme="minorHAnsi"/>
+                <w:sz w:val="22"/>
+                <w:szCs w:val="22"/>
+                <w:lang w:val="es-ES"/>
+              </w:rPr>
+              <w:t>v</w:t>
+            </w:r>
+            <w:r>
+              <w:rPr>
+                <w:rFonts w:asciiTheme="minorHAnsi" w:hAnsiTheme="minorHAnsi" w:cstheme="minorHAnsi"/>
+                <w:sz w:val="22"/>
+                <w:szCs w:val="22"/>
+                <w:lang w:val="es-ES"/>
+              </w:rPr>
+              <w:t>ardefinition</w:t>
+            </w:r>
+            <w:proofErr w:type="spellEnd"/>
+          </w:p>
+          <w:p>
+            <w:pPr>
+              <w:rPr>
+                <w:rFonts w:asciiTheme="minorHAnsi" w:hAnsiTheme="minorHAnsi" w:cstheme="minorHAnsi"/>
+                <w:sz w:val="22"/>
+                <w:szCs w:val="22"/>
+                <w:lang w:val="es-ES"/>
+              </w:rPr>
+            </w:pPr>
+            <w:r>
+              <w:rPr>
+                <w:rFonts w:asciiTheme="minorHAnsi" w:hAnsiTheme="minorHAnsi" w:cstheme="minorHAnsi"/>
+                <w:sz w:val="22"/>
+                <w:szCs w:val="22"/>
+                <w:lang w:val="es-ES"/>
+              </w:rPr>
+              <w:tab/>
+            </w:r>
+            <w:r>
+              <w:rPr>
+                <w:rFonts w:asciiTheme="minorHAnsi" w:hAnsiTheme="minorHAnsi" w:cstheme="minorHAnsi"/>
+                <w:sz w:val="22"/>
+                <w:szCs w:val="22"/>
+                <w:lang w:val="es-ES"/>
+              </w:rPr>
+              <w:tab/>
+              <w:t>Para cada s en var.name</w:t>
+            </w:r>
+          </w:p>
+          <w:p>
+            <w:pPr>
+              <w:rPr>
+                <w:rFonts w:asciiTheme="minorHAnsi" w:hAnsiTheme="minorHAnsi" w:cstheme="minorHAnsi"/>
+                <w:sz w:val="22"/>
+                <w:szCs w:val="22"/>
+                <w:lang w:val="es-ES"/>
+              </w:rPr>
+            </w:pPr>
+            <w:r>
+              <w:rPr>
+                <w:rFonts w:asciiTheme="minorHAnsi" w:hAnsiTheme="minorHAnsi" w:cstheme="minorHAnsi"/>
+                <w:sz w:val="22"/>
+                <w:szCs w:val="22"/>
+                <w:lang w:val="es-ES"/>
+              </w:rPr>
+              <w:tab/>
+            </w:r>
+            <w:r>
+              <w:rPr>
+                <w:rFonts w:asciiTheme="minorHAnsi" w:hAnsiTheme="minorHAnsi" w:cstheme="minorHAnsi"/>
+                <w:sz w:val="22"/>
+                <w:szCs w:val="22"/>
+                <w:lang w:val="es-ES"/>
+              </w:rPr>
+              <w:tab/>
+            </w:r>
+            <w:r>
+              <w:rPr>
+                <w:rFonts w:asciiTheme="minorHAnsi" w:hAnsiTheme="minorHAnsi" w:cstheme="minorHAnsi"/>
+                <w:sz w:val="22"/>
+                <w:szCs w:val="22"/>
+                <w:lang w:val="es-ES"/>
+              </w:rPr>
+              <w:tab/>
+              <w:t xml:space="preserve">{s} : </w:t>
+            </w:r>
+            <w:r>
               <w:rPr>
                 <w:rStyle w:val="tipoatt"/>
                 <w:rFonts w:asciiTheme="minorHAnsi" w:eastAsiaTheme="minorEastAsia" w:hAnsiTheme="minorHAnsi" w:cstheme="minorHAnsi"/>
@@ -2053,6 +2273,70 @@
                 <w:szCs w:val="22"/>
                 <w:lang w:val="en-US"/>
               </w:rPr>
+              <w:t>{</w:t>
+            </w:r>
+            <w:proofErr w:type="spellStart"/>
+            <w:r>
+              <w:rPr>
+                <w:rStyle w:val="tipoatt"/>
+                <w:rFonts w:asciiTheme="minorHAnsi" w:eastAsiaTheme="minorEastAsia" w:hAnsiTheme="minorHAnsi" w:cstheme="minorHAnsi"/>
+                <w:sz w:val="22"/>
+                <w:szCs w:val="22"/>
+                <w:lang w:val="en-US"/>
+              </w:rPr>
+              <w:t>MAPLType</w:t>
+            </w:r>
+            <w:proofErr w:type="spellEnd"/>
+            <w:r>
+              <w:rPr>
+                <w:rStyle w:val="tipoatt"/>
+                <w:rFonts w:asciiTheme="minorHAnsi" w:eastAsiaTheme="minorEastAsia" w:hAnsiTheme="minorHAnsi" w:cstheme="minorHAnsi"/>
+                <w:sz w:val="22"/>
+                <w:szCs w:val="22"/>
+                <w:lang w:val="en-US"/>
+              </w:rPr>
+              <w:t>(type)}</w:t>
+            </w:r>
+          </w:p>
+          <w:p>
+            <w:pPr>
+              <w:rPr>
+                <w:rFonts w:asciiTheme="minorHAnsi" w:hAnsiTheme="minorHAnsi" w:cstheme="minorHAnsi"/>
+                <w:sz w:val="22"/>
+                <w:szCs w:val="22"/>
+                <w:lang w:val="es-ES"/>
+              </w:rPr>
+            </w:pPr>
+            <w:r>
+              <w:rPr>
+                <w:rFonts w:asciiTheme="minorHAnsi" w:hAnsiTheme="minorHAnsi" w:cstheme="minorHAnsi"/>
+                <w:sz w:val="22"/>
+                <w:szCs w:val="22"/>
+                <w:lang w:val="es-ES"/>
+              </w:rPr>
+              <w:tab/>
+              <w:t>}</w:t>
+            </w:r>
+          </w:p>
+          <w:p>
+            <w:pPr>
+              <w:rPr>
+                <w:rFonts w:asciiTheme="minorHAnsi" w:hAnsiTheme="minorHAnsi" w:cstheme="minorHAnsi"/>
+                <w:sz w:val="22"/>
+                <w:szCs w:val="22"/>
+                <w:lang w:val="es-ES"/>
+              </w:rPr>
+            </w:pPr>
+          </w:p>
+          <w:p>
+            <w:pPr>
+              <w:rPr>
+                <w:rStyle w:val="tipoatt"/>
+                <w:rFonts w:asciiTheme="minorHAnsi" w:eastAsiaTheme="minorEastAsia" w:hAnsiTheme="minorHAnsi" w:cstheme="minorHAnsi"/>
+                <w:sz w:val="22"/>
+                <w:szCs w:val="22"/>
+                <w:lang w:val="en-US"/>
+              </w:rPr>
             </w:pPr>
             <w:r>
               <w:rPr>
@@ -2064,6 +2348,7 @@
               <w:t>define [[</w:t>
             </w:r>
             <w:proofErr w:type="spellStart"/>
+            <w:proofErr w:type="gramStart"/>
             <w:r>
               <w:rPr>
                 <w:rFonts w:asciiTheme="minorHAnsi" w:hAnsiTheme="minorHAnsi" w:cstheme="minorHAnsi"/>
@@ -2085,6 +2370,7 @@
               <w:t>:definition</w:t>
             </w:r>
             <w:proofErr w:type="spellEnd"/>
+            <w:proofErr w:type="gramEnd"/>
             <w:r>
               <w:rPr>
                 <w:rFonts w:asciiTheme="minorHAnsi" w:hAnsiTheme="minorHAnsi" w:cstheme="minorHAnsi"/>
@@ -2189,7 +2475,40 @@
                 <w:lang w:val="en-US"/>
               </w:rPr>
               <w:tab/>
-              <w:t>#GLOBAL {name}: {</w:t>
+              <w:t>#GLOBAL {</w:t>
+            </w:r>
+            <w:proofErr w:type="spellStart"/>
+            <w:r>
+              <w:rPr>
+                <w:rStyle w:val="tipoatt"/>
+                <w:rFonts w:asciiTheme="minorHAnsi" w:eastAsiaTheme="minorEastAsia" w:hAnsiTheme="minorHAnsi" w:cstheme="minorHAnsi"/>
+                <w:sz w:val="22"/>
+                <w:szCs w:val="22"/>
+                <w:lang w:val="en-US"/>
+              </w:rPr>
+              <w:t>name</w:t>
+            </w:r>
+            <w:r>
+              <w:rPr>
+                <w:rStyle w:val="tipoatt"/>
+                <w:rFonts w:asciiTheme="minorHAnsi" w:eastAsiaTheme="minorEastAsia" w:hAnsiTheme="minorHAnsi" w:cstheme="minorHAnsi"/>
+                <w:sz w:val="22"/>
+                <w:szCs w:val="22"/>
+                <w:vertAlign w:val="subscript"/>
+                <w:lang w:val="en-US"/>
+              </w:rPr>
+              <w:t>i</w:t>
+            </w:r>
+            <w:proofErr w:type="spellEnd"/>
+            <w:r>
+              <w:rPr>
+                <w:rStyle w:val="tipoatt"/>
+                <w:rFonts w:asciiTheme="minorHAnsi" w:eastAsiaTheme="minorEastAsia" w:hAnsiTheme="minorHAnsi" w:cstheme="minorHAnsi"/>
+                <w:sz w:val="22"/>
+                <w:szCs w:val="22"/>
+                <w:lang w:val="en-US"/>
+              </w:rPr>
+              <w:t>}: {</w:t>
             </w:r>
             <w:proofErr w:type="spellStart"/>
             <w:r>
@@ -2434,16 +2753,38 @@
                 <w:szCs w:val="22"/>
                 <w:lang w:val="en-US"/>
               </w:rPr>
-              <w:t> Print</w:t>
-            </w:r>
-            <w:r>
-              <w:rPr>
-                <w:rFonts w:asciiTheme="minorHAnsi" w:hAnsiTheme="minorHAnsi" w:cstheme="minorHAnsi"/>
-                <w:sz w:val="22"/>
-                <w:szCs w:val="22"/>
-                <w:lang w:val="en-US"/>
-              </w:rPr>
-              <w:t xml:space="preserve">  →  </w:t>
+              <w:t> </w:t>
+            </w:r>
+            <w:proofErr w:type="gramStart"/>
+            <w:r>
+              <w:rPr>
+                <w:rStyle w:val="nodo1"/>
+                <w:rFonts w:asciiTheme="minorHAnsi" w:hAnsiTheme="minorHAnsi" w:cstheme="minorHAnsi"/>
+                <w:color w:val="auto"/>
+                <w:sz w:val="22"/>
+                <w:szCs w:val="22"/>
+                <w:lang w:val="en-US"/>
+              </w:rPr>
+              <w:t>Print</w:t>
+            </w:r>
+            <w:r>
+              <w:rPr>
+                <w:rFonts w:asciiTheme="minorHAnsi" w:hAnsiTheme="minorHAnsi" w:cstheme="minorHAnsi"/>
+                <w:sz w:val="22"/>
+                <w:szCs w:val="22"/>
+                <w:lang w:val="en-US"/>
+              </w:rPr>
+              <w:t xml:space="preserve">  →</w:t>
+            </w:r>
+            <w:proofErr w:type="gramEnd"/>
+            <w:r>
+              <w:rPr>
+                <w:rFonts w:asciiTheme="minorHAnsi" w:hAnsiTheme="minorHAnsi" w:cstheme="minorHAnsi"/>
+                <w:sz w:val="22"/>
+                <w:szCs w:val="22"/>
+                <w:lang w:val="en-US"/>
+              </w:rPr>
+              <w:t xml:space="preserve">  </w:t>
             </w:r>
             <w:proofErr w:type="spellStart"/>
             <w:r>
@@ -2829,6 +3170,7 @@
                 <w:szCs w:val="22"/>
                 <w:lang w:val="en-US"/>
               </w:rPr>
+              <w:lastRenderedPageBreak/>
               <w:t>ejecuta</w:t>
             </w:r>
             <w:proofErr w:type="spellEnd"/>
@@ -2861,6 +3203,7 @@
               </w:rPr>
               <w:t> </w:t>
             </w:r>
+            <w:proofErr w:type="gramStart"/>
             <w:r>
               <w:rPr>
                 <w:rStyle w:val="nodo1"/>
@@ -2879,7 +3222,17 @@
                 <w:szCs w:val="22"/>
                 <w:lang w:val="en-US"/>
               </w:rPr>
-              <w:t xml:space="preserve">  →  </w:t>
+              <w:t xml:space="preserve">  →</w:t>
+            </w:r>
+            <w:proofErr w:type="gramEnd"/>
+            <w:r>
+              <w:rPr>
+                <w:rFonts w:asciiTheme="minorHAnsi" w:hAnsiTheme="minorHAnsi" w:cstheme="minorHAnsi"/>
+                <w:sz w:val="22"/>
+                <w:szCs w:val="22"/>
+                <w:lang w:val="en-US"/>
+              </w:rPr>
+              <w:t xml:space="preserve">  </w:t>
             </w:r>
             <w:proofErr w:type="spellStart"/>
             <w:r>
@@ -2964,6 +3317,7 @@
               <w:t>#LINE {</w:t>
             </w:r>
             <w:proofErr w:type="spellStart"/>
+            <w:proofErr w:type="gramStart"/>
             <w:r>
               <w:rPr>
                 <w:rFonts w:asciiTheme="minorHAnsi" w:hAnsiTheme="minorHAnsi" w:cstheme="minorHAnsi"/>
@@ -2974,6 +3328,7 @@
               <w:t>end.line</w:t>
             </w:r>
             <w:proofErr w:type="spellEnd"/>
+            <w:proofErr w:type="gramEnd"/>
             <w:r>
               <w:rPr>
                 <w:rFonts w:asciiTheme="minorHAnsi" w:hAnsiTheme="minorHAnsi" w:cstheme="minorHAnsi"/>
@@ -3173,7 +3528,6 @@
                 <w:szCs w:val="22"/>
                 <w:lang w:val="en-US"/>
               </w:rPr>
-              <w:lastRenderedPageBreak/>
               <w:tab/>
             </w:r>
             <w:r>
@@ -3237,6 +3591,7 @@
               </w:rPr>
             </w:pPr>
             <w:proofErr w:type="spellStart"/>
+            <w:proofErr w:type="gramStart"/>
             <w:r>
               <w:rPr>
                 <w:rFonts w:asciiTheme="minorHAnsi" w:hAnsiTheme="minorHAnsi" w:cstheme="minorHAnsi"/>
@@ -3254,7 +3609,17 @@
                 <w:szCs w:val="22"/>
                 <w:lang w:val="en-US"/>
               </w:rPr>
-              <w:t>[[</w:t>
+              <w:t>[</w:t>
+            </w:r>
+            <w:proofErr w:type="gramEnd"/>
+            <w:r>
+              <w:rPr>
+                <w:rFonts w:asciiTheme="minorHAnsi" w:hAnsiTheme="minorHAnsi" w:cstheme="minorHAnsi"/>
+                <w:sz w:val="22"/>
+                <w:szCs w:val="22"/>
+                <w:lang w:val="en-US"/>
+              </w:rPr>
+              <w:t>[</w:t>
             </w:r>
             <w:r>
               <w:rPr>
@@ -3361,6 +3726,7 @@
               <w:t>#LINE {</w:t>
             </w:r>
             <w:proofErr w:type="spellStart"/>
+            <w:proofErr w:type="gramStart"/>
             <w:r>
               <w:rPr>
                 <w:rFonts w:asciiTheme="minorHAnsi" w:hAnsiTheme="minorHAnsi" w:cstheme="minorHAnsi"/>
@@ -3371,6 +3737,7 @@
               <w:t>end.line</w:t>
             </w:r>
             <w:proofErr w:type="spellEnd"/>
+            <w:proofErr w:type="gramEnd"/>
             <w:r>
               <w:rPr>
                 <w:rFonts w:asciiTheme="minorHAnsi" w:hAnsiTheme="minorHAnsi" w:cstheme="minorHAnsi"/>
@@ -3500,6 +3867,7 @@
               </w:rPr>
             </w:pPr>
             <w:proofErr w:type="spellStart"/>
+            <w:proofErr w:type="gramStart"/>
             <w:r>
               <w:rPr>
                 <w:rFonts w:asciiTheme="minorHAnsi" w:hAnsiTheme="minorHAnsi" w:cstheme="minorHAnsi"/>
@@ -3517,7 +3885,17 @@
                 <w:szCs w:val="22"/>
                 <w:lang w:val="en-US"/>
               </w:rPr>
-              <w:t>[[</w:t>
+              <w:t>[</w:t>
+            </w:r>
+            <w:proofErr w:type="gramEnd"/>
+            <w:r>
+              <w:rPr>
+                <w:rFonts w:asciiTheme="minorHAnsi" w:hAnsiTheme="minorHAnsi" w:cstheme="minorHAnsi"/>
+                <w:sz w:val="22"/>
+                <w:szCs w:val="22"/>
+                <w:lang w:val="en-US"/>
+              </w:rPr>
+              <w:t>[</w:t>
             </w:r>
             <w:r>
               <w:rPr>
@@ -3676,6 +4054,7 @@
               <w:t>#LINE {</w:t>
             </w:r>
             <w:proofErr w:type="spellStart"/>
+            <w:proofErr w:type="gramStart"/>
             <w:r>
               <w:rPr>
                 <w:rFonts w:asciiTheme="minorHAnsi" w:hAnsiTheme="minorHAnsi" w:cstheme="minorHAnsi"/>
@@ -3686,6 +4065,7 @@
               <w:t>end.line</w:t>
             </w:r>
             <w:proofErr w:type="spellEnd"/>
+            <w:proofErr w:type="gramEnd"/>
             <w:r>
               <w:rPr>
                 <w:rFonts w:asciiTheme="minorHAnsi" w:hAnsiTheme="minorHAnsi" w:cstheme="minorHAnsi"/>
@@ -4035,6 +4415,7 @@
               </w:rPr>
             </w:pPr>
             <w:proofErr w:type="spellStart"/>
+            <w:proofErr w:type="gramStart"/>
             <w:r>
               <w:rPr>
                 <w:rFonts w:asciiTheme="minorHAnsi" w:hAnsiTheme="minorHAnsi" w:cstheme="minorHAnsi"/>
@@ -4052,7 +4433,17 @@
                 <w:szCs w:val="22"/>
                 <w:lang w:val="en-US"/>
               </w:rPr>
-              <w:t>[[</w:t>
+              <w:t>[</w:t>
+            </w:r>
+            <w:proofErr w:type="gramEnd"/>
+            <w:r>
+              <w:rPr>
+                <w:rFonts w:asciiTheme="minorHAnsi" w:hAnsiTheme="minorHAnsi" w:cstheme="minorHAnsi"/>
+                <w:sz w:val="22"/>
+                <w:szCs w:val="22"/>
+                <w:lang w:val="en-US"/>
+              </w:rPr>
+              <w:t>[</w:t>
             </w:r>
             <w:r>
               <w:rPr>
@@ -4219,6 +4610,7 @@
               <w:t>#LINE {</w:t>
             </w:r>
             <w:proofErr w:type="spellStart"/>
+            <w:proofErr w:type="gramStart"/>
             <w:r>
               <w:rPr>
                 <w:rFonts w:asciiTheme="minorHAnsi" w:hAnsiTheme="minorHAnsi" w:cstheme="minorHAnsi"/>
@@ -4229,6 +4621,7 @@
               <w:t>end.line</w:t>
             </w:r>
             <w:proofErr w:type="spellEnd"/>
+            <w:proofErr w:type="gramEnd"/>
             <w:r>
               <w:rPr>
                 <w:rFonts w:asciiTheme="minorHAnsi" w:hAnsiTheme="minorHAnsi" w:cstheme="minorHAnsi"/>
@@ -4747,6 +5140,15 @@
                 <w:lang w:val="es-ES"/>
               </w:rPr>
               <w:tab/>
+            </w:r>
+            <w:proofErr w:type="gramStart"/>
+            <w:r>
+              <w:rPr>
+                <w:rFonts w:asciiTheme="minorHAnsi" w:hAnsiTheme="minorHAnsi" w:cstheme="minorHAnsi"/>
+                <w:sz w:val="22"/>
+                <w:szCs w:val="22"/>
+                <w:lang w:val="es-ES"/>
+              </w:rPr>
               <w:t xml:space="preserve">Si </w:t>
             </w:r>
             <w:proofErr w:type="spellStart"/>
@@ -4767,7 +5169,17 @@
                 <w:szCs w:val="22"/>
                 <w:lang w:val="es-ES"/>
               </w:rPr>
-              <w:t xml:space="preserve"> != </w:t>
+              <w:t xml:space="preserve"> !</w:t>
+            </w:r>
+            <w:proofErr w:type="gramEnd"/>
+            <w:r>
+              <w:rPr>
+                <w:rFonts w:asciiTheme="minorHAnsi" w:hAnsiTheme="minorHAnsi" w:cstheme="minorHAnsi"/>
+                <w:sz w:val="22"/>
+                <w:szCs w:val="22"/>
+                <w:lang w:val="es-ES"/>
+              </w:rPr>
+              <w:t xml:space="preserve">= </w:t>
             </w:r>
             <w:proofErr w:type="spellStart"/>
             <w:r>
@@ -5020,6 +5432,7 @@
               </w:rPr>
             </w:pPr>
             <w:proofErr w:type="spellStart"/>
+            <w:proofErr w:type="gramStart"/>
             <w:r>
               <w:rPr>
                 <w:rFonts w:asciiTheme="minorHAnsi" w:hAnsiTheme="minorHAnsi" w:cstheme="minorHAnsi"/>
@@ -5037,7 +5450,17 @@
                 <w:szCs w:val="22"/>
                 <w:lang w:val="en-US"/>
               </w:rPr>
-              <w:t>[[</w:t>
+              <w:t>[</w:t>
+            </w:r>
+            <w:proofErr w:type="gramEnd"/>
+            <w:r>
+              <w:rPr>
+                <w:rFonts w:asciiTheme="minorHAnsi" w:hAnsiTheme="minorHAnsi" w:cstheme="minorHAnsi"/>
+                <w:sz w:val="22"/>
+                <w:szCs w:val="22"/>
+                <w:lang w:val="en-US"/>
+              </w:rPr>
+              <w:t>[</w:t>
             </w:r>
             <w:proofErr w:type="spellStart"/>
             <w:r>
@@ -5226,6 +5649,7 @@
               <w:t xml:space="preserve">Si </w:t>
             </w:r>
             <w:proofErr w:type="spellStart"/>
+            <w:proofErr w:type="gramStart"/>
             <w:r>
               <w:rPr>
                 <w:rFonts w:asciiTheme="minorHAnsi" w:hAnsiTheme="minorHAnsi" w:cstheme="minorHAnsi"/>
@@ -5236,6 +5660,7 @@
               <w:t>methodCallSentence.definition.type</w:t>
             </w:r>
             <w:proofErr w:type="spellEnd"/>
+            <w:proofErr w:type="gramEnd"/>
             <w:r>
               <w:rPr>
                 <w:rFonts w:asciiTheme="minorHAnsi" w:hAnsiTheme="minorHAnsi" w:cstheme="minorHAnsi"/>
@@ -5284,6 +5709,7 @@
               </w:rPr>
               <w:tab/>
             </w:r>
+            <w:proofErr w:type="gramStart"/>
             <w:r>
               <w:rPr>
                 <w:rFonts w:asciiTheme="minorHAnsi" w:hAnsiTheme="minorHAnsi" w:cstheme="minorHAnsi"/>
@@ -5313,6 +5739,7 @@
               <w:t>methodCallSentence.method.retorno</w:t>
             </w:r>
             <w:proofErr w:type="spellEnd"/>
+            <w:proofErr w:type="gramEnd"/>
             <w:r>
               <w:rPr>
                 <w:rFonts w:asciiTheme="minorHAnsi" w:hAnsiTheme="minorHAnsi" w:cstheme="minorHAnsi"/>
@@ -5486,14 +5913,25 @@
                 <w:lang w:val="en-US"/>
               </w:rPr>
             </w:pPr>
-            <w:r>
-              <w:rPr>
-                <w:rFonts w:asciiTheme="minorHAnsi" w:hAnsiTheme="minorHAnsi" w:cstheme="minorHAnsi"/>
-                <w:sz w:val="22"/>
-                <w:szCs w:val="22"/>
-                <w:lang w:val="en-US"/>
-              </w:rPr>
-              <w:t>Valor[[</w:t>
+            <w:proofErr w:type="gramStart"/>
+            <w:r>
+              <w:rPr>
+                <w:rFonts w:asciiTheme="minorHAnsi" w:hAnsiTheme="minorHAnsi" w:cstheme="minorHAnsi"/>
+                <w:sz w:val="22"/>
+                <w:szCs w:val="22"/>
+                <w:lang w:val="en-US"/>
+              </w:rPr>
+              <w:t>Valor[</w:t>
+            </w:r>
+            <w:proofErr w:type="gramEnd"/>
+            <w:r>
+              <w:rPr>
+                <w:rFonts w:asciiTheme="minorHAnsi" w:hAnsiTheme="minorHAnsi" w:cstheme="minorHAnsi"/>
+                <w:sz w:val="22"/>
+                <w:szCs w:val="22"/>
+                <w:lang w:val="en-US"/>
+              </w:rPr>
+              <w:t>[</w:t>
             </w:r>
             <w:proofErr w:type="spellStart"/>
             <w:r>
@@ -5606,14 +6044,25 @@
                 <w:lang w:val="en-US"/>
               </w:rPr>
             </w:pPr>
-            <w:r>
-              <w:rPr>
-                <w:rFonts w:asciiTheme="minorHAnsi" w:hAnsiTheme="minorHAnsi" w:cstheme="minorHAnsi"/>
-                <w:sz w:val="22"/>
-                <w:szCs w:val="22"/>
-                <w:lang w:val="en-US"/>
-              </w:rPr>
-              <w:t>Valor[[</w:t>
+            <w:proofErr w:type="gramStart"/>
+            <w:r>
+              <w:rPr>
+                <w:rFonts w:asciiTheme="minorHAnsi" w:hAnsiTheme="minorHAnsi" w:cstheme="minorHAnsi"/>
+                <w:sz w:val="22"/>
+                <w:szCs w:val="22"/>
+                <w:lang w:val="en-US"/>
+              </w:rPr>
+              <w:t>Valor[</w:t>
+            </w:r>
+            <w:proofErr w:type="gramEnd"/>
+            <w:r>
+              <w:rPr>
+                <w:rFonts w:asciiTheme="minorHAnsi" w:hAnsiTheme="minorHAnsi" w:cstheme="minorHAnsi"/>
+                <w:sz w:val="22"/>
+                <w:szCs w:val="22"/>
+                <w:lang w:val="en-US"/>
+              </w:rPr>
+              <w:t>[</w:t>
             </w:r>
             <w:proofErr w:type="spellStart"/>
             <w:r>
@@ -5726,14 +6175,26 @@
                 <w:lang w:val="en-US"/>
               </w:rPr>
             </w:pPr>
-            <w:r>
-              <w:rPr>
-                <w:rFonts w:asciiTheme="minorHAnsi" w:hAnsiTheme="minorHAnsi" w:cstheme="minorHAnsi"/>
-                <w:sz w:val="22"/>
-                <w:szCs w:val="22"/>
-                <w:lang w:val="en-US"/>
-              </w:rPr>
-              <w:t>Valor[[</w:t>
+            <w:proofErr w:type="gramStart"/>
+            <w:r>
+              <w:rPr>
+                <w:rFonts w:asciiTheme="minorHAnsi" w:hAnsiTheme="minorHAnsi" w:cstheme="minorHAnsi"/>
+                <w:sz w:val="22"/>
+                <w:szCs w:val="22"/>
+                <w:lang w:val="en-US"/>
+              </w:rPr>
+              <w:lastRenderedPageBreak/>
+              <w:t>Valor[</w:t>
+            </w:r>
+            <w:proofErr w:type="gramEnd"/>
+            <w:r>
+              <w:rPr>
+                <w:rFonts w:asciiTheme="minorHAnsi" w:hAnsiTheme="minorHAnsi" w:cstheme="minorHAnsi"/>
+                <w:sz w:val="22"/>
+                <w:szCs w:val="22"/>
+                <w:lang w:val="en-US"/>
+              </w:rPr>
+              <w:t>[</w:t>
             </w:r>
             <w:proofErr w:type="spellStart"/>
             <w:r>
@@ -5846,14 +6307,25 @@
                 <w:lang w:val="en-US"/>
               </w:rPr>
             </w:pPr>
-            <w:r>
-              <w:rPr>
-                <w:rFonts w:asciiTheme="minorHAnsi" w:hAnsiTheme="minorHAnsi" w:cstheme="minorHAnsi"/>
-                <w:sz w:val="22"/>
-                <w:szCs w:val="22"/>
-                <w:lang w:val="en-US"/>
-              </w:rPr>
-              <w:t>Valor[[</w:t>
+            <w:proofErr w:type="gramStart"/>
+            <w:r>
+              <w:rPr>
+                <w:rFonts w:asciiTheme="minorHAnsi" w:hAnsiTheme="minorHAnsi" w:cstheme="minorHAnsi"/>
+                <w:sz w:val="22"/>
+                <w:szCs w:val="22"/>
+                <w:lang w:val="en-US"/>
+              </w:rPr>
+              <w:t>Valor[</w:t>
+            </w:r>
+            <w:proofErr w:type="gramEnd"/>
+            <w:r>
+              <w:rPr>
+                <w:rFonts w:asciiTheme="minorHAnsi" w:hAnsiTheme="minorHAnsi" w:cstheme="minorHAnsi"/>
+                <w:sz w:val="22"/>
+                <w:szCs w:val="22"/>
+                <w:lang w:val="en-US"/>
+              </w:rPr>
+              <w:t>[</w:t>
             </w:r>
             <w:r>
               <w:rPr>
@@ -5974,7 +6446,6 @@
                 <w:szCs w:val="22"/>
                 <w:lang w:val="en-US"/>
               </w:rPr>
-              <w:lastRenderedPageBreak/>
               <w:t xml:space="preserve">            LOAD</w:t>
             </w:r>
             <w:r>
@@ -6026,14 +6497,25 @@
                 <w:lang w:val="en-US"/>
               </w:rPr>
             </w:pPr>
-            <w:r>
-              <w:rPr>
-                <w:rFonts w:asciiTheme="minorHAnsi" w:hAnsiTheme="minorHAnsi" w:cstheme="minorHAnsi"/>
-                <w:sz w:val="22"/>
-                <w:szCs w:val="22"/>
-                <w:lang w:val="en-US"/>
-              </w:rPr>
-              <w:t>Valor[[</w:t>
+            <w:proofErr w:type="gramStart"/>
+            <w:r>
+              <w:rPr>
+                <w:rFonts w:asciiTheme="minorHAnsi" w:hAnsiTheme="minorHAnsi" w:cstheme="minorHAnsi"/>
+                <w:sz w:val="22"/>
+                <w:szCs w:val="22"/>
+                <w:lang w:val="en-US"/>
+              </w:rPr>
+              <w:t>Valor[</w:t>
+            </w:r>
+            <w:proofErr w:type="gramEnd"/>
+            <w:r>
+              <w:rPr>
+                <w:rFonts w:asciiTheme="minorHAnsi" w:hAnsiTheme="minorHAnsi" w:cstheme="minorHAnsi"/>
+                <w:sz w:val="22"/>
+                <w:szCs w:val="22"/>
+                <w:lang w:val="en-US"/>
+              </w:rPr>
+              <w:t>[</w:t>
             </w:r>
             <w:proofErr w:type="spellStart"/>
             <w:r>
@@ -6707,14 +7189,25 @@
                 <w:lang w:val="en-US"/>
               </w:rPr>
             </w:pPr>
-            <w:r>
-              <w:rPr>
-                <w:rFonts w:asciiTheme="minorHAnsi" w:hAnsiTheme="minorHAnsi" w:cstheme="minorHAnsi"/>
-                <w:sz w:val="22"/>
-                <w:szCs w:val="22"/>
-                <w:lang w:val="en-US"/>
-              </w:rPr>
-              <w:t>Valor[[</w:t>
+            <w:proofErr w:type="gramStart"/>
+            <w:r>
+              <w:rPr>
+                <w:rFonts w:asciiTheme="minorHAnsi" w:hAnsiTheme="minorHAnsi" w:cstheme="minorHAnsi"/>
+                <w:sz w:val="22"/>
+                <w:szCs w:val="22"/>
+                <w:lang w:val="en-US"/>
+              </w:rPr>
+              <w:t>Valor[</w:t>
+            </w:r>
+            <w:proofErr w:type="gramEnd"/>
+            <w:r>
+              <w:rPr>
+                <w:rFonts w:asciiTheme="minorHAnsi" w:hAnsiTheme="minorHAnsi" w:cstheme="minorHAnsi"/>
+                <w:sz w:val="22"/>
+                <w:szCs w:val="22"/>
+                <w:lang w:val="en-US"/>
+              </w:rPr>
+              <w:t>[</w:t>
             </w:r>
             <w:proofErr w:type="spellStart"/>
             <w:r>
@@ -6978,7 +7471,17 @@
                 <w:szCs w:val="22"/>
                 <w:lang w:val="en-US"/>
               </w:rPr>
-              <w:t>==</w:t>
+              <w:t>=</w:t>
+            </w:r>
+            <w:proofErr w:type="gramStart"/>
+            <w:r>
+              <w:rPr>
+                <w:rFonts w:asciiTheme="minorHAnsi" w:hAnsiTheme="minorHAnsi" w:cstheme="minorHAnsi"/>
+                <w:sz w:val="22"/>
+                <w:szCs w:val="22"/>
+                <w:lang w:val="en-US"/>
+              </w:rPr>
+              <w:t>=</w:t>
             </w:r>
             <w:r>
               <w:rPr>
@@ -6998,6 +7501,7 @@
               </w:rPr>
               <w:t>’</w:t>
             </w:r>
+            <w:proofErr w:type="gramEnd"/>
             <w:r>
               <w:rPr>
                 <w:rFonts w:asciiTheme="minorHAnsi" w:hAnsiTheme="minorHAnsi" w:cstheme="minorHAnsi"/>
@@ -7875,6 +8379,7 @@
                 <w:rFonts w:asciiTheme="minorHAnsi" w:hAnsiTheme="minorHAnsi" w:cstheme="minorHAnsi"/>
                 <w:sz w:val="22"/>
                 <w:szCs w:val="22"/>
+                <w:lang w:val="en-US"/>
               </w:rPr>
             </w:pPr>
             <w:r>
@@ -7894,49 +8399,41 @@
                 <w:szCs w:val="22"/>
               </w:rPr>
               <w:tab/>
-              <w:t>Valor[[</w:t>
-            </w:r>
-            <w:proofErr w:type="spellStart"/>
-            <w:r>
-              <w:rPr>
-                <w:rFonts w:asciiTheme="minorHAnsi" w:hAnsiTheme="minorHAnsi" w:cstheme="minorHAnsi"/>
-                <w:sz w:val="22"/>
-                <w:szCs w:val="22"/>
-              </w:rPr>
-              <w:t>expr</w:t>
-            </w:r>
-            <w:proofErr w:type="spellEnd"/>
-            <w:r>
-              <w:rPr>
-                <w:rFonts w:asciiTheme="minorHAnsi" w:hAnsiTheme="minorHAnsi" w:cstheme="minorHAnsi"/>
-                <w:sz w:val="22"/>
-                <w:szCs w:val="22"/>
-              </w:rPr>
-              <w:t>]]</w:t>
-            </w:r>
-          </w:p>
-          <w:p>
-            <w:pPr>
-              <w:rPr>
-                <w:rFonts w:asciiTheme="minorHAnsi" w:hAnsiTheme="minorHAnsi" w:cstheme="minorHAnsi"/>
-                <w:sz w:val="22"/>
-                <w:szCs w:val="22"/>
-                <w:lang w:val="en-US"/>
-              </w:rPr>
-            </w:pPr>
-            <w:r>
-              <w:rPr>
-                <w:rFonts w:asciiTheme="minorHAnsi" w:hAnsiTheme="minorHAnsi" w:cstheme="minorHAnsi"/>
-                <w:sz w:val="22"/>
-                <w:szCs w:val="22"/>
-              </w:rPr>
-              <w:tab/>
-            </w:r>
-            <w:r>
-              <w:rPr>
-                <w:rFonts w:asciiTheme="minorHAnsi" w:hAnsiTheme="minorHAnsi" w:cstheme="minorHAnsi"/>
-                <w:sz w:val="22"/>
-                <w:szCs w:val="22"/>
+            </w:r>
+            <w:r>
+              <w:rPr>
+                <w:rFonts w:asciiTheme="minorHAnsi" w:hAnsiTheme="minorHAnsi" w:cstheme="minorHAnsi"/>
+                <w:sz w:val="22"/>
+                <w:szCs w:val="22"/>
+                <w:lang w:val="en-US"/>
+              </w:rPr>
+              <w:t>Valor[[expr]]</w:t>
+            </w:r>
+          </w:p>
+          <w:p>
+            <w:pPr>
+              <w:rPr>
+                <w:rFonts w:asciiTheme="minorHAnsi" w:hAnsiTheme="minorHAnsi" w:cstheme="minorHAnsi"/>
+                <w:sz w:val="22"/>
+                <w:szCs w:val="22"/>
+                <w:lang w:val="en-US"/>
+              </w:rPr>
+            </w:pPr>
+            <w:r>
+              <w:rPr>
+                <w:rFonts w:asciiTheme="minorHAnsi" w:hAnsiTheme="minorHAnsi" w:cstheme="minorHAnsi"/>
+                <w:sz w:val="22"/>
+                <w:szCs w:val="22"/>
+                <w:lang w:val="en-US"/>
+              </w:rPr>
+              <w:tab/>
+            </w:r>
+            <w:r>
+              <w:rPr>
+                <w:rFonts w:asciiTheme="minorHAnsi" w:hAnsiTheme="minorHAnsi" w:cstheme="minorHAnsi"/>
+                <w:sz w:val="22"/>
+                <w:szCs w:val="22"/>
+                <w:lang w:val="en-US"/>
               </w:rPr>
               <w:tab/>
             </w:r>
@@ -8296,26 +8793,34 @@
                 <w:rFonts w:asciiTheme="minorHAnsi" w:hAnsiTheme="minorHAnsi" w:cstheme="minorHAnsi"/>
                 <w:sz w:val="22"/>
                 <w:szCs w:val="22"/>
-                <w:lang w:val="es-ES"/>
-              </w:rPr>
-            </w:pPr>
-            <w:r>
-              <w:rPr>
-                <w:rFonts w:asciiTheme="minorHAnsi" w:hAnsiTheme="minorHAnsi" w:cstheme="minorHAnsi"/>
-                <w:sz w:val="22"/>
-                <w:szCs w:val="22"/>
-                <w:lang w:val="es-ES"/>
-              </w:rPr>
-              <w:tab/>
-            </w:r>
-            <w:r>
-              <w:rPr>
-                <w:rFonts w:asciiTheme="minorHAnsi" w:hAnsiTheme="minorHAnsi" w:cstheme="minorHAnsi"/>
-                <w:sz w:val="22"/>
-                <w:szCs w:val="22"/>
-                <w:lang w:val="es-ES"/>
-              </w:rPr>
-              <w:tab/>
+                <w:lang w:val="en-US"/>
+              </w:rPr>
+            </w:pPr>
+            <w:r>
+              <w:rPr>
+                <w:rFonts w:asciiTheme="minorHAnsi" w:hAnsiTheme="minorHAnsi" w:cstheme="minorHAnsi"/>
+                <w:sz w:val="22"/>
+                <w:szCs w:val="22"/>
+                <w:lang w:val="es-ES"/>
+              </w:rPr>
+              <w:tab/>
+            </w:r>
+            <w:r>
+              <w:rPr>
+                <w:rFonts w:asciiTheme="minorHAnsi" w:hAnsiTheme="minorHAnsi" w:cstheme="minorHAnsi"/>
+                <w:sz w:val="22"/>
+                <w:szCs w:val="22"/>
+                <w:lang w:val="es-ES"/>
+              </w:rPr>
+              <w:tab/>
+            </w:r>
+            <w:r>
+              <w:rPr>
+                <w:rFonts w:asciiTheme="minorHAnsi" w:hAnsiTheme="minorHAnsi" w:cstheme="minorHAnsi"/>
+                <w:sz w:val="22"/>
+                <w:szCs w:val="22"/>
+                <w:lang w:val="en-US"/>
+              </w:rPr>
               <w:t>NOT</w:t>
             </w:r>
           </w:p>
@@ -8325,27 +8830,39 @@
                 <w:rFonts w:asciiTheme="minorHAnsi" w:hAnsiTheme="minorHAnsi" w:cstheme="minorHAnsi"/>
                 <w:sz w:val="22"/>
                 <w:szCs w:val="22"/>
-                <w:lang w:val="es-ES"/>
-              </w:rPr>
-            </w:pPr>
-          </w:p>
-          <w:p>
-            <w:pPr>
-              <w:rPr>
-                <w:rFonts w:asciiTheme="minorHAnsi" w:hAnsiTheme="minorHAnsi" w:cstheme="minorHAnsi"/>
-                <w:sz w:val="22"/>
-                <w:szCs w:val="22"/>
-              </w:rPr>
-            </w:pPr>
-            <w:r>
-              <w:rPr>
-                <w:rFonts w:asciiTheme="minorHAnsi" w:hAnsiTheme="minorHAnsi" w:cstheme="minorHAnsi"/>
-                <w:sz w:val="22"/>
-                <w:szCs w:val="22"/>
-              </w:rPr>
-              <w:t>Valor[[</w:t>
-            </w:r>
-            <w:proofErr w:type="spellStart"/>
+                <w:lang w:val="en-US"/>
+              </w:rPr>
+            </w:pPr>
+          </w:p>
+          <w:p>
+            <w:pPr>
+              <w:rPr>
+                <w:rFonts w:asciiTheme="minorHAnsi" w:hAnsiTheme="minorHAnsi" w:cstheme="minorHAnsi"/>
+                <w:sz w:val="22"/>
+                <w:szCs w:val="22"/>
+                <w:lang w:val="en-US"/>
+              </w:rPr>
+            </w:pPr>
+            <w:proofErr w:type="gramStart"/>
+            <w:r>
+              <w:rPr>
+                <w:rFonts w:asciiTheme="minorHAnsi" w:hAnsiTheme="minorHAnsi" w:cstheme="minorHAnsi"/>
+                <w:sz w:val="22"/>
+                <w:szCs w:val="22"/>
+                <w:lang w:val="en-US"/>
+              </w:rPr>
+              <w:t>Valor[</w:t>
+            </w:r>
+            <w:proofErr w:type="gramEnd"/>
+            <w:r>
+              <w:rPr>
+                <w:rFonts w:asciiTheme="minorHAnsi" w:hAnsiTheme="minorHAnsi" w:cstheme="minorHAnsi"/>
+                <w:sz w:val="22"/>
+                <w:szCs w:val="22"/>
+                <w:lang w:val="en-US"/>
+              </w:rPr>
+              <w:t>[</w:t>
+            </w:r>
             <w:r>
               <w:rPr>
                 <w:rFonts w:asciiTheme="minorHAnsi" w:hAnsiTheme="minorHAnsi" w:cstheme="minorHAnsi"/>
@@ -8353,6 +8870,7 @@
                 <w:bCs/>
                 <w:sz w:val="22"/>
                 <w:szCs w:val="22"/>
+                <w:lang w:val="en-US"/>
               </w:rPr>
               <w:t>C</w:t>
             </w:r>
@@ -8363,15 +8881,16 @@
                 <w:bCs/>
                 <w:sz w:val="22"/>
                 <w:szCs w:val="22"/>
+                <w:lang w:val="en-US"/>
               </w:rPr>
               <w:t>ast</w:t>
             </w:r>
-            <w:proofErr w:type="spellEnd"/>
-            <w:r>
-              <w:rPr>
-                <w:rFonts w:asciiTheme="minorHAnsi" w:hAnsiTheme="minorHAnsi" w:cstheme="minorHAnsi"/>
-                <w:sz w:val="22"/>
-                <w:szCs w:val="22"/>
+            <w:r>
+              <w:rPr>
+                <w:rFonts w:asciiTheme="minorHAnsi" w:hAnsiTheme="minorHAnsi" w:cstheme="minorHAnsi"/>
+                <w:sz w:val="22"/>
+                <w:szCs w:val="22"/>
+                <w:lang w:val="en-US"/>
               </w:rPr>
               <w:t>  →  </w:t>
             </w:r>
@@ -8383,6 +8902,7 @@
                 <w:iCs/>
                 <w:sz w:val="22"/>
                 <w:szCs w:val="22"/>
+                <w:lang w:val="en-US"/>
               </w:rPr>
               <w:t>typeToConvert</w:t>
             </w:r>
@@ -8391,6 +8911,7 @@
                 <w:rFonts w:asciiTheme="minorHAnsi" w:hAnsiTheme="minorHAnsi" w:cstheme="minorHAnsi"/>
                 <w:sz w:val="22"/>
                 <w:szCs w:val="22"/>
+                <w:lang w:val="en-US"/>
               </w:rPr>
               <w:t>:tipo</w:t>
             </w:r>
@@ -8400,6 +8921,7 @@
                 <w:rFonts w:asciiTheme="minorHAnsi" w:hAnsiTheme="minorHAnsi" w:cstheme="minorHAnsi"/>
                 <w:sz w:val="22"/>
                 <w:szCs w:val="22"/>
+                <w:lang w:val="en-US"/>
               </w:rPr>
               <w:t>  </w:t>
             </w:r>
@@ -8411,6 +8933,7 @@
                 <w:iCs/>
                 <w:sz w:val="22"/>
                 <w:szCs w:val="22"/>
+                <w:lang w:val="en-US"/>
               </w:rPr>
               <w:t>expr</w:t>
             </w:r>
@@ -8419,6 +8942,7 @@
                 <w:rFonts w:asciiTheme="minorHAnsi" w:hAnsiTheme="minorHAnsi" w:cstheme="minorHAnsi"/>
                 <w:sz w:val="22"/>
                 <w:szCs w:val="22"/>
+                <w:lang w:val="en-US"/>
               </w:rPr>
               <w:t>:expr</w:t>
             </w:r>
@@ -8428,6 +8952,7 @@
                 <w:rFonts w:asciiTheme="minorHAnsi" w:hAnsiTheme="minorHAnsi" w:cstheme="minorHAnsi"/>
                 <w:sz w:val="22"/>
                 <w:szCs w:val="22"/>
+                <w:lang w:val="en-US"/>
               </w:rPr>
               <w:t>]]</w:t>
             </w:r>
@@ -8436,6 +8961,7 @@
                 <w:rFonts w:asciiTheme="minorHAnsi" w:hAnsiTheme="minorHAnsi" w:cstheme="minorHAnsi"/>
                 <w:sz w:val="22"/>
                 <w:szCs w:val="22"/>
+                <w:lang w:val="en-US"/>
               </w:rPr>
               <w:t xml:space="preserve"> = </w:t>
             </w:r>
@@ -8446,32 +8972,115 @@
                 <w:rFonts w:asciiTheme="minorHAnsi" w:hAnsiTheme="minorHAnsi" w:cstheme="minorHAnsi"/>
                 <w:sz w:val="22"/>
                 <w:szCs w:val="22"/>
-              </w:rPr>
-            </w:pPr>
-            <w:r>
-              <w:rPr>
-                <w:rFonts w:asciiTheme="minorHAnsi" w:hAnsiTheme="minorHAnsi" w:cstheme="minorHAnsi"/>
-                <w:sz w:val="22"/>
-                <w:szCs w:val="22"/>
-              </w:rPr>
-              <w:tab/>
-              <w:t>#LINE {</w:t>
-            </w:r>
-            <w:proofErr w:type="spellStart"/>
-            <w:r>
-              <w:rPr>
-                <w:rFonts w:asciiTheme="minorHAnsi" w:hAnsiTheme="minorHAnsi" w:cstheme="minorHAnsi"/>
-                <w:sz w:val="22"/>
-                <w:szCs w:val="22"/>
-              </w:rPr>
-              <w:t>cast</w:t>
-            </w:r>
-            <w:proofErr w:type="spellEnd"/>
-            <w:r>
-              <w:rPr>
-                <w:rFonts w:asciiTheme="minorHAnsi" w:hAnsiTheme="minorHAnsi" w:cstheme="minorHAnsi"/>
-                <w:sz w:val="22"/>
-                <w:szCs w:val="22"/>
+                <w:lang w:val="en-US"/>
+              </w:rPr>
+            </w:pPr>
+            <w:r>
+              <w:rPr>
+                <w:rFonts w:asciiTheme="minorHAnsi" w:hAnsiTheme="minorHAnsi" w:cstheme="minorHAnsi"/>
+                <w:sz w:val="22"/>
+                <w:szCs w:val="22"/>
+                <w:lang w:val="en-US"/>
+              </w:rPr>
+              <w:tab/>
+              <w:t>#LINE {cast}</w:t>
+            </w:r>
+          </w:p>
+          <w:p>
+            <w:pPr>
+              <w:rPr>
+                <w:rFonts w:asciiTheme="minorHAnsi" w:hAnsiTheme="minorHAnsi" w:cstheme="minorHAnsi"/>
+                <w:sz w:val="22"/>
+                <w:szCs w:val="22"/>
+                <w:lang w:val="en-US"/>
+              </w:rPr>
+            </w:pPr>
+            <w:r>
+              <w:rPr>
+                <w:rFonts w:asciiTheme="minorHAnsi" w:hAnsiTheme="minorHAnsi" w:cstheme="minorHAnsi"/>
+                <w:sz w:val="22"/>
+                <w:szCs w:val="22"/>
+                <w:lang w:val="en-US"/>
+              </w:rPr>
+              <w:tab/>
+            </w:r>
+            <w:r>
+              <w:rPr>
+                <w:rFonts w:asciiTheme="minorHAnsi" w:hAnsiTheme="minorHAnsi" w:cstheme="minorHAnsi"/>
+                <w:sz w:val="22"/>
+                <w:szCs w:val="22"/>
+                <w:lang w:val="en-US"/>
+              </w:rPr>
+              <w:t>Valor[[expr]]</w:t>
+            </w:r>
+          </w:p>
+          <w:p>
+            <w:pPr>
+              <w:rPr>
+                <w:rFonts w:asciiTheme="minorHAnsi" w:hAnsiTheme="minorHAnsi" w:cstheme="minorHAnsi"/>
+                <w:sz w:val="22"/>
+                <w:szCs w:val="22"/>
+                <w:lang w:val="en-US"/>
+              </w:rPr>
+            </w:pPr>
+            <w:r>
+              <w:rPr>
+                <w:rFonts w:asciiTheme="minorHAnsi" w:hAnsiTheme="minorHAnsi" w:cstheme="minorHAnsi"/>
+                <w:sz w:val="22"/>
+                <w:szCs w:val="22"/>
+                <w:lang w:val="en-US"/>
+              </w:rPr>
+              <w:tab/>
+              <w:t>{</w:t>
+            </w:r>
+            <w:proofErr w:type="spellStart"/>
+            <w:proofErr w:type="gramStart"/>
+            <w:r>
+              <w:rPr>
+                <w:rFonts w:asciiTheme="minorHAnsi" w:hAnsiTheme="minorHAnsi" w:cstheme="minorHAnsi"/>
+                <w:sz w:val="22"/>
+                <w:szCs w:val="22"/>
+                <w:lang w:val="en-US"/>
+              </w:rPr>
+              <w:t>expr.type</w:t>
+            </w:r>
+            <w:proofErr w:type="gramEnd"/>
+            <w:r>
+              <w:rPr>
+                <w:rFonts w:asciiTheme="minorHAnsi" w:hAnsiTheme="minorHAnsi" w:cstheme="minorHAnsi"/>
+                <w:sz w:val="22"/>
+                <w:szCs w:val="22"/>
+                <w:lang w:val="en-US"/>
+              </w:rPr>
+              <w:t>.suffix</w:t>
+            </w:r>
+            <w:proofErr w:type="spellEnd"/>
+            <w:r>
+              <w:rPr>
+                <w:rFonts w:asciiTheme="minorHAnsi" w:hAnsiTheme="minorHAnsi" w:cstheme="minorHAnsi"/>
+                <w:sz w:val="22"/>
+                <w:szCs w:val="22"/>
+                <w:lang w:val="en-US"/>
+              </w:rPr>
+              <w:t>}2{</w:t>
+            </w:r>
+            <w:proofErr w:type="spellStart"/>
+            <w:r>
+              <w:rPr>
+                <w:rFonts w:asciiTheme="minorHAnsi" w:hAnsiTheme="minorHAnsi" w:cstheme="minorHAnsi"/>
+                <w:sz w:val="22"/>
+                <w:szCs w:val="22"/>
+                <w:lang w:val="en-US"/>
+              </w:rPr>
+              <w:t>typeToConver.suffix</w:t>
+            </w:r>
+            <w:proofErr w:type="spellEnd"/>
+            <w:r>
+              <w:rPr>
+                <w:rFonts w:asciiTheme="minorHAnsi" w:hAnsiTheme="minorHAnsi" w:cstheme="minorHAnsi"/>
+                <w:sz w:val="22"/>
+                <w:szCs w:val="22"/>
+                <w:lang w:val="en-US"/>
               </w:rPr>
               <w:t>}</w:t>
             </w:r>
@@ -8485,111 +9094,36 @@
                 <w:lang w:val="en-US"/>
               </w:rPr>
             </w:pPr>
-            <w:r>
-              <w:rPr>
-                <w:rFonts w:asciiTheme="minorHAnsi" w:hAnsiTheme="minorHAnsi" w:cstheme="minorHAnsi"/>
-                <w:sz w:val="22"/>
-                <w:szCs w:val="22"/>
-              </w:rPr>
-              <w:tab/>
-            </w:r>
-            <w:r>
-              <w:rPr>
-                <w:rFonts w:asciiTheme="minorHAnsi" w:hAnsiTheme="minorHAnsi" w:cstheme="minorHAnsi"/>
-                <w:sz w:val="22"/>
-                <w:szCs w:val="22"/>
-                <w:lang w:val="en-US"/>
-              </w:rPr>
-              <w:t>Valor[[expr]]</w:t>
-            </w:r>
-          </w:p>
-          <w:p>
-            <w:pPr>
-              <w:rPr>
-                <w:rFonts w:asciiTheme="minorHAnsi" w:hAnsiTheme="minorHAnsi" w:cstheme="minorHAnsi"/>
-                <w:sz w:val="22"/>
-                <w:szCs w:val="22"/>
-                <w:lang w:val="en-US"/>
-              </w:rPr>
-            </w:pPr>
-            <w:r>
-              <w:rPr>
-                <w:rFonts w:asciiTheme="minorHAnsi" w:hAnsiTheme="minorHAnsi" w:cstheme="minorHAnsi"/>
-                <w:sz w:val="22"/>
-                <w:szCs w:val="22"/>
-                <w:lang w:val="en-US"/>
-              </w:rPr>
-              <w:tab/>
-              <w:t>{</w:t>
-            </w:r>
-            <w:proofErr w:type="spellStart"/>
-            <w:r>
-              <w:rPr>
-                <w:rFonts w:asciiTheme="minorHAnsi" w:hAnsiTheme="minorHAnsi" w:cstheme="minorHAnsi"/>
-                <w:sz w:val="22"/>
-                <w:szCs w:val="22"/>
-                <w:lang w:val="en-US"/>
-              </w:rPr>
-              <w:t>expr.type.suffix</w:t>
-            </w:r>
-            <w:proofErr w:type="spellEnd"/>
-            <w:r>
-              <w:rPr>
-                <w:rFonts w:asciiTheme="minorHAnsi" w:hAnsiTheme="minorHAnsi" w:cstheme="minorHAnsi"/>
-                <w:sz w:val="22"/>
-                <w:szCs w:val="22"/>
-                <w:lang w:val="en-US"/>
-              </w:rPr>
-              <w:t>}2{</w:t>
-            </w:r>
-            <w:proofErr w:type="spellStart"/>
-            <w:r>
-              <w:rPr>
-                <w:rFonts w:asciiTheme="minorHAnsi" w:hAnsiTheme="minorHAnsi" w:cstheme="minorHAnsi"/>
-                <w:sz w:val="22"/>
-                <w:szCs w:val="22"/>
-                <w:lang w:val="en-US"/>
-              </w:rPr>
-              <w:t>typeToConver.suffix</w:t>
-            </w:r>
-            <w:proofErr w:type="spellEnd"/>
-            <w:r>
-              <w:rPr>
-                <w:rFonts w:asciiTheme="minorHAnsi" w:hAnsiTheme="minorHAnsi" w:cstheme="minorHAnsi"/>
-                <w:sz w:val="22"/>
-                <w:szCs w:val="22"/>
-                <w:lang w:val="en-US"/>
-              </w:rPr>
-              <w:t>}</w:t>
-            </w:r>
-          </w:p>
-          <w:p>
-            <w:pPr>
-              <w:rPr>
-                <w:rFonts w:asciiTheme="minorHAnsi" w:hAnsiTheme="minorHAnsi" w:cstheme="minorHAnsi"/>
-                <w:sz w:val="22"/>
-                <w:szCs w:val="22"/>
-                <w:lang w:val="en-US"/>
-              </w:rPr>
-            </w:pPr>
-          </w:p>
-          <w:p>
-            <w:pPr>
-              <w:rPr>
-                <w:rFonts w:asciiTheme="minorHAnsi" w:hAnsiTheme="minorHAnsi" w:cstheme="minorHAnsi"/>
-                <w:sz w:val="22"/>
-                <w:szCs w:val="22"/>
-                <w:lang w:val="en-US"/>
-              </w:rPr>
-            </w:pPr>
-            <w:r>
-              <w:rPr>
-                <w:rFonts w:asciiTheme="minorHAnsi" w:hAnsiTheme="minorHAnsi" w:cstheme="minorHAnsi"/>
-                <w:sz w:val="22"/>
-                <w:szCs w:val="22"/>
-                <w:lang w:val="en-US"/>
-              </w:rPr>
-              <w:t>valor[[</w:t>
+          </w:p>
+          <w:p>
+            <w:pPr>
+              <w:rPr>
+                <w:rFonts w:asciiTheme="minorHAnsi" w:hAnsiTheme="minorHAnsi" w:cstheme="minorHAnsi"/>
+                <w:sz w:val="22"/>
+                <w:szCs w:val="22"/>
+                <w:lang w:val="en-US"/>
+              </w:rPr>
+            </w:pPr>
+            <w:proofErr w:type="gramStart"/>
+            <w:r>
+              <w:rPr>
+                <w:rFonts w:asciiTheme="minorHAnsi" w:hAnsiTheme="minorHAnsi" w:cstheme="minorHAnsi"/>
+                <w:sz w:val="22"/>
+                <w:szCs w:val="22"/>
+                <w:lang w:val="en-US"/>
+              </w:rPr>
+              <w:lastRenderedPageBreak/>
+              <w:t>valor[</w:t>
+            </w:r>
+            <w:proofErr w:type="gramEnd"/>
+            <w:r>
+              <w:rPr>
+                <w:rFonts w:asciiTheme="minorHAnsi" w:hAnsiTheme="minorHAnsi" w:cstheme="minorHAnsi"/>
+                <w:sz w:val="22"/>
+                <w:szCs w:val="22"/>
+                <w:lang w:val="en-US"/>
+              </w:rPr>
+              <w:t>[</w:t>
             </w:r>
             <w:proofErr w:type="spellStart"/>
             <w:r>
@@ -8812,14 +9346,25 @@
               <w:t>PUSH {</w:t>
             </w:r>
             <w:proofErr w:type="spellStart"/>
-            <w:r>
-              <w:rPr>
-                <w:rFonts w:asciiTheme="minorHAnsi" w:hAnsiTheme="minorHAnsi" w:cstheme="minorHAnsi"/>
-                <w:sz w:val="22"/>
-                <w:szCs w:val="22"/>
-                <w:lang w:val="en-US"/>
-              </w:rPr>
-              <w:t>left.type.type.size</w:t>
+            <w:proofErr w:type="gramStart"/>
+            <w:r>
+              <w:rPr>
+                <w:rFonts w:asciiTheme="minorHAnsi" w:hAnsiTheme="minorHAnsi" w:cstheme="minorHAnsi"/>
+                <w:sz w:val="22"/>
+                <w:szCs w:val="22"/>
+                <w:lang w:val="en-US"/>
+              </w:rPr>
+              <w:t>left.type</w:t>
+            </w:r>
+            <w:proofErr w:type="gramEnd"/>
+            <w:r>
+              <w:rPr>
+                <w:rFonts w:asciiTheme="minorHAnsi" w:hAnsiTheme="minorHAnsi" w:cstheme="minorHAnsi"/>
+                <w:sz w:val="22"/>
+                <w:szCs w:val="22"/>
+                <w:lang w:val="en-US"/>
+              </w:rPr>
+              <w:t>.type.size</w:t>
             </w:r>
             <w:proofErr w:type="spellEnd"/>
             <w:r>
@@ -8848,7 +9393,6 @@
                 <w:szCs w:val="22"/>
                 <w:lang w:val="en-US"/>
               </w:rPr>
-              <w:lastRenderedPageBreak/>
               <w:tab/>
               <w:t>MUL</w:t>
             </w:r>
@@ -8890,6 +9434,15 @@
                 <w:lang w:val="en-US"/>
               </w:rPr>
               <w:tab/>
+            </w:r>
+            <w:proofErr w:type="gramStart"/>
+            <w:r>
+              <w:rPr>
+                <w:rFonts w:asciiTheme="minorHAnsi" w:hAnsiTheme="minorHAnsi" w:cstheme="minorHAnsi"/>
+                <w:sz w:val="22"/>
+                <w:szCs w:val="22"/>
+                <w:lang w:val="en-US"/>
+              </w:rPr>
               <w:t>LOAD&lt;</w:t>
             </w:r>
             <w:proofErr w:type="spellStart"/>
@@ -8903,6 +9456,7 @@
               <w:t>left.type.type</w:t>
             </w:r>
             <w:proofErr w:type="spellEnd"/>
+            <w:proofErr w:type="gramEnd"/>
             <w:r>
               <w:rPr>
                 <w:rFonts w:asciiTheme="minorHAnsi" w:hAnsiTheme="minorHAnsi" w:cstheme="minorHAnsi"/>
@@ -8932,14 +9486,25 @@
                 <w:lang w:val="en-US"/>
               </w:rPr>
             </w:pPr>
-            <w:r>
-              <w:rPr>
-                <w:rFonts w:asciiTheme="minorHAnsi" w:hAnsiTheme="minorHAnsi" w:cstheme="minorHAnsi"/>
-                <w:sz w:val="22"/>
-                <w:szCs w:val="22"/>
-                <w:lang w:val="en-US"/>
-              </w:rPr>
-              <w:t>valor[[</w:t>
+            <w:proofErr w:type="gramStart"/>
+            <w:r>
+              <w:rPr>
+                <w:rFonts w:asciiTheme="minorHAnsi" w:hAnsiTheme="minorHAnsi" w:cstheme="minorHAnsi"/>
+                <w:sz w:val="22"/>
+                <w:szCs w:val="22"/>
+                <w:lang w:val="en-US"/>
+              </w:rPr>
+              <w:t>valor[</w:t>
+            </w:r>
+            <w:proofErr w:type="gramEnd"/>
+            <w:r>
+              <w:rPr>
+                <w:rFonts w:asciiTheme="minorHAnsi" w:hAnsiTheme="minorHAnsi" w:cstheme="minorHAnsi"/>
+                <w:sz w:val="22"/>
+                <w:szCs w:val="22"/>
+                <w:lang w:val="en-US"/>
+              </w:rPr>
+              <w:t>[</w:t>
             </w:r>
             <w:r>
               <w:rPr>
@@ -9075,33 +9640,7 @@
                 <w:lang w:val="en-US"/>
               </w:rPr>
               <w:tab/>
-            </w:r>
-            <w:r>
-              <w:rPr>
-                <w:rFonts w:asciiTheme="minorHAnsi" w:hAnsiTheme="minorHAnsi" w:cstheme="minorHAnsi"/>
-                <w:sz w:val="22"/>
-                <w:szCs w:val="22"/>
-                <w:lang w:val="en-US"/>
-              </w:rPr>
-              <w:t>#LINE {</w:t>
-            </w:r>
-            <w:r>
-              <w:rPr>
-                <w:rFonts w:asciiTheme="minorHAnsi" w:hAnsiTheme="minorHAnsi" w:cstheme="minorHAnsi"/>
-                <w:sz w:val="22"/>
-                <w:szCs w:val="22"/>
-                <w:lang w:val="en-US"/>
-              </w:rPr>
-              <w:t>access</w:t>
-            </w:r>
-            <w:r>
-              <w:rPr>
-                <w:rFonts w:asciiTheme="minorHAnsi" w:hAnsiTheme="minorHAnsi" w:cstheme="minorHAnsi"/>
-                <w:sz w:val="22"/>
-                <w:szCs w:val="22"/>
-                <w:lang w:val="en-US"/>
-              </w:rPr>
-              <w:t>}</w:t>
+              <w:t>#LINE {access}</w:t>
             </w:r>
           </w:p>
           <w:p>
@@ -9163,14 +9702,25 @@
               <w:t>PUSH {</w:t>
             </w:r>
             <w:proofErr w:type="spellStart"/>
-            <w:r>
-              <w:rPr>
-                <w:rFonts w:asciiTheme="minorHAnsi" w:hAnsiTheme="minorHAnsi" w:cstheme="minorHAnsi"/>
-                <w:sz w:val="22"/>
-                <w:szCs w:val="22"/>
-                <w:lang w:val="en-US"/>
-              </w:rPr>
-              <w:t>left.type.definition.vardefinition</w:t>
+            <w:proofErr w:type="gramStart"/>
+            <w:r>
+              <w:rPr>
+                <w:rFonts w:asciiTheme="minorHAnsi" w:hAnsiTheme="minorHAnsi" w:cstheme="minorHAnsi"/>
+                <w:sz w:val="22"/>
+                <w:szCs w:val="22"/>
+                <w:lang w:val="en-US"/>
+              </w:rPr>
+              <w:t>left.type</w:t>
+            </w:r>
+            <w:proofErr w:type="gramEnd"/>
+            <w:r>
+              <w:rPr>
+                <w:rFonts w:asciiTheme="minorHAnsi" w:hAnsiTheme="minorHAnsi" w:cstheme="minorHAnsi"/>
+                <w:sz w:val="22"/>
+                <w:szCs w:val="22"/>
+                <w:lang w:val="en-US"/>
+              </w:rPr>
+              <w:t>.definition.vardefinition</w:t>
             </w:r>
             <w:proofErr w:type="spellEnd"/>
             <w:r>
@@ -9220,6 +9770,15 @@
                 <w:lang w:val="en-US"/>
               </w:rPr>
               <w:tab/>
+            </w:r>
+            <w:proofErr w:type="gramStart"/>
+            <w:r>
+              <w:rPr>
+                <w:rFonts w:asciiTheme="minorHAnsi" w:hAnsiTheme="minorHAnsi" w:cstheme="minorHAnsi"/>
+                <w:sz w:val="22"/>
+                <w:szCs w:val="22"/>
+                <w:lang w:val="en-US"/>
+              </w:rPr>
               <w:t>LOAD&lt;</w:t>
             </w:r>
             <w:proofErr w:type="spellStart"/>
@@ -9230,7 +9789,17 @@
                 <w:szCs w:val="22"/>
                 <w:lang w:val="en-US"/>
               </w:rPr>
-              <w:t>left.type.definition.vardefinition</w:t>
+              <w:t>left.type.definition</w:t>
+            </w:r>
+            <w:proofErr w:type="gramEnd"/>
+            <w:r>
+              <w:rPr>
+                <w:rFonts w:asciiTheme="minorHAnsi" w:hAnsiTheme="minorHAnsi" w:cstheme="minorHAnsi"/>
+                <w:sz w:val="22"/>
+                <w:szCs w:val="22"/>
+                <w:lang w:val="en-US"/>
+              </w:rPr>
+              <w:t>.vardefinition</w:t>
             </w:r>
             <w:proofErr w:type="spellEnd"/>
             <w:r>
@@ -9272,14 +9841,25 @@
                 <w:lang w:val="en-US"/>
               </w:rPr>
             </w:pPr>
-            <w:r>
-              <w:rPr>
-                <w:rFonts w:asciiTheme="minorHAnsi" w:hAnsiTheme="minorHAnsi" w:cstheme="minorHAnsi"/>
-                <w:sz w:val="22"/>
-                <w:szCs w:val="22"/>
-                <w:lang w:val="en-US"/>
-              </w:rPr>
-              <w:t>Valor[[</w:t>
+            <w:proofErr w:type="gramStart"/>
+            <w:r>
+              <w:rPr>
+                <w:rFonts w:asciiTheme="minorHAnsi" w:hAnsiTheme="minorHAnsi" w:cstheme="minorHAnsi"/>
+                <w:sz w:val="22"/>
+                <w:szCs w:val="22"/>
+                <w:lang w:val="en-US"/>
+              </w:rPr>
+              <w:t>Valor[</w:t>
+            </w:r>
+            <w:proofErr w:type="gramEnd"/>
+            <w:r>
+              <w:rPr>
+                <w:rFonts w:asciiTheme="minorHAnsi" w:hAnsiTheme="minorHAnsi" w:cstheme="minorHAnsi"/>
+                <w:sz w:val="22"/>
+                <w:szCs w:val="22"/>
+                <w:lang w:val="en-US"/>
+              </w:rPr>
+              <w:t>[</w:t>
             </w:r>
             <w:proofErr w:type="spellStart"/>
             <w:r>
@@ -9387,7 +9967,7 @@
                 <w:rFonts w:asciiTheme="minorHAnsi" w:eastAsiaTheme="minorEastAsia" w:hAnsiTheme="minorHAnsi" w:cstheme="minorHAnsi"/>
                 <w:sz w:val="22"/>
                 <w:szCs w:val="22"/>
-                <w:lang w:val="es-ES"/>
+                <w:lang w:val="en-US"/>
               </w:rPr>
             </w:pPr>
             <w:r>
@@ -9406,160 +9986,128 @@
                 <w:rFonts w:asciiTheme="minorHAnsi" w:eastAsiaTheme="minorEastAsia" w:hAnsiTheme="minorHAnsi" w:cstheme="minorHAnsi"/>
                 <w:sz w:val="22"/>
                 <w:szCs w:val="22"/>
-                <w:lang w:val="es-ES"/>
-              </w:rPr>
-              <w:t>#</w:t>
-            </w:r>
+                <w:lang w:val="en-US"/>
+              </w:rPr>
+              <w:t>#LINE {</w:t>
+            </w:r>
+            <w:proofErr w:type="spellStart"/>
             <w:r>
               <w:rPr>
                 <w:rStyle w:val="tipoatt"/>
                 <w:rFonts w:asciiTheme="minorHAnsi" w:eastAsiaTheme="minorEastAsia" w:hAnsiTheme="minorHAnsi" w:cstheme="minorHAnsi"/>
                 <w:sz w:val="22"/>
                 <w:szCs w:val="22"/>
-                <w:lang w:val="es-ES"/>
-              </w:rPr>
-              <w:t>LINE {</w:t>
-            </w:r>
-            <w:proofErr w:type="spellStart"/>
+                <w:lang w:val="en-US"/>
+              </w:rPr>
+              <w:t>methodCallExpr</w:t>
+            </w:r>
+            <w:proofErr w:type="spellEnd"/>
             <w:r>
               <w:rPr>
                 <w:rStyle w:val="tipoatt"/>
                 <w:rFonts w:asciiTheme="minorHAnsi" w:eastAsiaTheme="minorEastAsia" w:hAnsiTheme="minorHAnsi" w:cstheme="minorHAnsi"/>
                 <w:sz w:val="22"/>
                 <w:szCs w:val="22"/>
-                <w:lang w:val="es-ES"/>
-              </w:rPr>
-              <w:t>methodCallExpr</w:t>
-            </w:r>
-            <w:proofErr w:type="spellEnd"/>
-            <w:r>
+                <w:lang w:val="en-US"/>
+              </w:rPr>
+              <w:t>}</w:t>
+            </w:r>
+          </w:p>
+          <w:p>
+            <w:pPr>
               <w:rPr>
                 <w:rStyle w:val="tipoatt"/>
                 <w:rFonts w:asciiTheme="minorHAnsi" w:eastAsiaTheme="minorEastAsia" w:hAnsiTheme="minorHAnsi" w:cstheme="minorHAnsi"/>
                 <w:sz w:val="22"/>
                 <w:szCs w:val="22"/>
-                <w:lang w:val="es-ES"/>
-              </w:rPr>
-              <w:t>}</w:t>
-            </w:r>
-          </w:p>
-          <w:p>
-            <w:pPr>
+                <w:lang w:val="en-US"/>
+              </w:rPr>
+            </w:pPr>
+            <w:r>
               <w:rPr>
                 <w:rStyle w:val="tipoatt"/>
                 <w:rFonts w:asciiTheme="minorHAnsi" w:eastAsiaTheme="minorEastAsia" w:hAnsiTheme="minorHAnsi" w:cstheme="minorHAnsi"/>
                 <w:sz w:val="22"/>
                 <w:szCs w:val="22"/>
-                <w:lang w:val="es-ES"/>
-              </w:rPr>
-            </w:pPr>
+                <w:lang w:val="en-US"/>
+              </w:rPr>
+              <w:tab/>
+              <w:t>Valor[</w:t>
+            </w:r>
+            <w:proofErr w:type="spellStart"/>
             <w:r>
               <w:rPr>
                 <w:rStyle w:val="tipoatt"/>
                 <w:rFonts w:asciiTheme="minorHAnsi" w:eastAsiaTheme="minorEastAsia" w:hAnsiTheme="minorHAnsi" w:cstheme="minorHAnsi"/>
                 <w:sz w:val="22"/>
                 <w:szCs w:val="22"/>
-                <w:lang w:val="es-ES"/>
-              </w:rPr>
-              <w:tab/>
-              <w:t>Valor[</w:t>
-            </w:r>
-            <w:proofErr w:type="spellStart"/>
+                <w:lang w:val="en-US"/>
+              </w:rPr>
+              <w:t>args</w:t>
+            </w:r>
             <w:r>
               <w:rPr>
                 <w:rStyle w:val="tipoatt"/>
                 <w:rFonts w:asciiTheme="minorHAnsi" w:eastAsiaTheme="minorEastAsia" w:hAnsiTheme="minorHAnsi" w:cstheme="minorHAnsi"/>
                 <w:sz w:val="22"/>
                 <w:szCs w:val="22"/>
-                <w:lang w:val="es-ES"/>
-              </w:rPr>
-              <w:t>args</w:t>
-            </w:r>
+                <w:vertAlign w:val="subscript"/>
+                <w:lang w:val="en-US"/>
+              </w:rPr>
+              <w:t>i</w:t>
+            </w:r>
+            <w:proofErr w:type="spellEnd"/>
             <w:r>
               <w:rPr>
                 <w:rStyle w:val="tipoatt"/>
                 <w:rFonts w:asciiTheme="minorHAnsi" w:eastAsiaTheme="minorEastAsia" w:hAnsiTheme="minorHAnsi" w:cstheme="minorHAnsi"/>
                 <w:sz w:val="22"/>
                 <w:szCs w:val="22"/>
-                <w:vertAlign w:val="subscript"/>
-                <w:lang w:val="es-ES"/>
-              </w:rPr>
-              <w:t>i</w:t>
-            </w:r>
-            <w:proofErr w:type="spellEnd"/>
-            <w:r>
+                <w:lang w:val="en-US"/>
+              </w:rPr>
+              <w:t>]]</w:t>
+            </w:r>
+          </w:p>
+          <w:p>
+            <w:pPr>
               <w:rPr>
                 <w:rStyle w:val="tipoatt"/>
                 <w:rFonts w:asciiTheme="minorHAnsi" w:eastAsiaTheme="minorEastAsia" w:hAnsiTheme="minorHAnsi" w:cstheme="minorHAnsi"/>
                 <w:sz w:val="22"/>
                 <w:szCs w:val="22"/>
-                <w:lang w:val="es-ES"/>
-              </w:rPr>
-              <w:t>]]</w:t>
-            </w:r>
-          </w:p>
-          <w:p>
-            <w:pPr>
+                <w:lang w:val="en-US"/>
+              </w:rPr>
+            </w:pPr>
+            <w:r>
               <w:rPr>
                 <w:rStyle w:val="tipoatt"/>
                 <w:rFonts w:asciiTheme="minorHAnsi" w:eastAsiaTheme="minorEastAsia" w:hAnsiTheme="minorHAnsi" w:cstheme="minorHAnsi"/>
                 <w:sz w:val="22"/>
                 <w:szCs w:val="22"/>
-                <w:lang w:val="es-ES"/>
-              </w:rPr>
-            </w:pPr>
-            <w:r>
+                <w:lang w:val="en-US"/>
+              </w:rPr>
+              <w:tab/>
+              <w:t>CALL {name}</w:t>
+            </w:r>
+          </w:p>
+          <w:p>
+            <w:pPr>
               <w:rPr>
                 <w:rStyle w:val="tipoatt"/>
                 <w:rFonts w:asciiTheme="minorHAnsi" w:eastAsiaTheme="minorEastAsia" w:hAnsiTheme="minorHAnsi" w:cstheme="minorHAnsi"/>
                 <w:sz w:val="22"/>
                 <w:szCs w:val="22"/>
-                <w:lang w:val="es-ES"/>
-              </w:rPr>
-              <w:tab/>
-              <w:t>CALL {</w:t>
-            </w:r>
-            <w:proofErr w:type="spellStart"/>
-            <w:r>
-              <w:rPr>
-                <w:rStyle w:val="tipoatt"/>
-                <w:rFonts w:asciiTheme="minorHAnsi" w:eastAsiaTheme="minorEastAsia" w:hAnsiTheme="minorHAnsi" w:cstheme="minorHAnsi"/>
-                <w:sz w:val="22"/>
-                <w:szCs w:val="22"/>
-                <w:lang w:val="es-ES"/>
-              </w:rPr>
-              <w:t>name</w:t>
-            </w:r>
-            <w:proofErr w:type="spellEnd"/>
-            <w:r>
-              <w:rPr>
-                <w:rStyle w:val="tipoatt"/>
-                <w:rFonts w:asciiTheme="minorHAnsi" w:eastAsiaTheme="minorEastAsia" w:hAnsiTheme="minorHAnsi" w:cstheme="minorHAnsi"/>
-                <w:sz w:val="22"/>
-                <w:szCs w:val="22"/>
-                <w:lang w:val="es-ES"/>
-              </w:rPr>
-              <w:t>}</w:t>
-            </w:r>
-          </w:p>
-          <w:p>
-            <w:pPr>
-              <w:rPr>
-                <w:rStyle w:val="tipoatt"/>
-                <w:rFonts w:asciiTheme="minorHAnsi" w:eastAsiaTheme="minorEastAsia" w:hAnsiTheme="minorHAnsi" w:cstheme="minorHAnsi"/>
-                <w:sz w:val="22"/>
-                <w:szCs w:val="22"/>
-                <w:lang w:val="es-ES"/>
-              </w:rPr>
-            </w:pPr>
-          </w:p>
-          <w:p>
-            <w:pPr>
-              <w:rPr>
-                <w:rFonts w:asciiTheme="minorHAnsi" w:hAnsiTheme="minorHAnsi" w:cstheme="minorHAnsi"/>
-                <w:sz w:val="22"/>
-                <w:szCs w:val="22"/>
-                <w:lang w:val="es-ES"/>
+                <w:lang w:val="en-US"/>
+              </w:rPr>
+            </w:pPr>
+          </w:p>
+          <w:p>
+            <w:pPr>
+              <w:rPr>
+                <w:rFonts w:asciiTheme="minorHAnsi" w:hAnsiTheme="minorHAnsi" w:cstheme="minorHAnsi"/>
+                <w:sz w:val="22"/>
+                <w:szCs w:val="22"/>
+                <w:lang w:val="en-US"/>
               </w:rPr>
             </w:pPr>
           </w:p>
@@ -9725,7 +10273,7 @@
                 <w:sz w:val="22"/>
                 <w:szCs w:val="22"/>
               </w:rPr>
-              <w:t>si</w:t>
+              <w:t>def.ambito</w:t>
             </w:r>
             <w:proofErr w:type="spellEnd"/>
             <w:r>
@@ -9736,21 +10284,84 @@
               </w:rPr>
               <w:t xml:space="preserve"> </w:t>
             </w:r>
-            <w:proofErr w:type="spellStart"/>
-            <w:r>
-              <w:rPr>
-                <w:rFonts w:asciiTheme="minorHAnsi" w:hAnsiTheme="minorHAnsi" w:cstheme="minorHAnsi"/>
-                <w:sz w:val="22"/>
-                <w:szCs w:val="22"/>
-              </w:rPr>
-              <w:t>def.ambito</w:t>
-            </w:r>
-            <w:proofErr w:type="spellEnd"/>
-            <w:r>
-              <w:rPr>
-                <w:rFonts w:asciiTheme="minorHAnsi" w:hAnsiTheme="minorHAnsi" w:cstheme="minorHAnsi"/>
-                <w:sz w:val="22"/>
-                <w:szCs w:val="22"/>
+            <w:r>
+              <w:rPr>
+                <w:rFonts w:asciiTheme="minorHAnsi" w:hAnsiTheme="minorHAnsi" w:cstheme="minorHAnsi"/>
+                <w:sz w:val="22"/>
+                <w:szCs w:val="22"/>
+              </w:rPr>
+              <w:t>!</w:t>
+            </w:r>
+            <w:r>
+              <w:rPr>
+                <w:rFonts w:asciiTheme="minorHAnsi" w:hAnsiTheme="minorHAnsi" w:cstheme="minorHAnsi"/>
+                <w:sz w:val="22"/>
+                <w:szCs w:val="22"/>
+              </w:rPr>
+              <w:t xml:space="preserve">= </w:t>
+            </w:r>
+            <w:r>
+              <w:rPr>
+                <w:rFonts w:asciiTheme="minorHAnsi" w:hAnsiTheme="minorHAnsi" w:cstheme="minorHAnsi"/>
+                <w:sz w:val="22"/>
+                <w:szCs w:val="22"/>
+                <w:lang w:val="en-US"/>
+              </w:rPr>
+              <w:t>GLOBAL</w:t>
+            </w:r>
+          </w:p>
+          <w:p>
+            <w:pPr>
+              <w:rPr>
+                <w:rFonts w:asciiTheme="minorHAnsi" w:hAnsiTheme="minorHAnsi" w:cstheme="minorHAnsi"/>
+                <w:sz w:val="22"/>
+                <w:szCs w:val="22"/>
+                <w:lang w:val="en-US"/>
+              </w:rPr>
+            </w:pPr>
+            <w:r>
+              <w:rPr>
+                <w:rFonts w:asciiTheme="minorHAnsi" w:hAnsiTheme="minorHAnsi" w:cstheme="minorHAnsi"/>
+                <w:sz w:val="22"/>
+                <w:szCs w:val="22"/>
+                <w:lang w:val="en-US"/>
+              </w:rPr>
+              <w:t xml:space="preserve">              PUSHA BP</w:t>
+            </w:r>
+          </w:p>
+          <w:p>
+            <w:pPr>
+              <w:rPr>
+                <w:rFonts w:asciiTheme="minorHAnsi" w:hAnsiTheme="minorHAnsi" w:cstheme="minorHAnsi"/>
+                <w:sz w:val="22"/>
+                <w:szCs w:val="22"/>
+                <w:lang w:val="en-US"/>
+              </w:rPr>
+            </w:pPr>
+            <w:r>
+              <w:rPr>
+                <w:rFonts w:asciiTheme="minorHAnsi" w:hAnsiTheme="minorHAnsi" w:cstheme="minorHAnsi"/>
+                <w:sz w:val="22"/>
+                <w:szCs w:val="22"/>
+                <w:lang w:val="en-US"/>
+              </w:rPr>
+              <w:t xml:space="preserve">              PUSH</w:t>
+            </w:r>
+            <w:r>
+              <w:rPr>
+                <w:rFonts w:asciiTheme="minorHAnsi" w:hAnsiTheme="minorHAnsi" w:cstheme="minorHAnsi"/>
+                <w:sz w:val="22"/>
+                <w:szCs w:val="22"/>
+                <w:lang w:val="en-US"/>
+              </w:rPr>
+              <w:t>A</w:t>
+            </w:r>
+            <w:r>
+              <w:rPr>
+                <w:rFonts w:asciiTheme="minorHAnsi" w:hAnsiTheme="minorHAnsi" w:cstheme="minorHAnsi"/>
+                <w:sz w:val="22"/>
+                <w:szCs w:val="22"/>
+                <w:lang w:val="en-US"/>
               </w:rPr>
               <w:t xml:space="preserve"> </w:t>
             </w:r>
@@ -9759,73 +10370,32 @@
                 <w:rFonts w:asciiTheme="minorHAnsi" w:hAnsiTheme="minorHAnsi" w:cstheme="minorHAnsi"/>
                 <w:sz w:val="22"/>
                 <w:szCs w:val="22"/>
-              </w:rPr>
-              <w:t>!</w:t>
-            </w:r>
-            <w:r>
-              <w:rPr>
-                <w:rFonts w:asciiTheme="minorHAnsi" w:hAnsiTheme="minorHAnsi" w:cstheme="minorHAnsi"/>
-                <w:sz w:val="22"/>
-                <w:szCs w:val="22"/>
-              </w:rPr>
-              <w:t xml:space="preserve">= </w:t>
-            </w:r>
-            <w:r>
-              <w:rPr>
-                <w:rFonts w:asciiTheme="minorHAnsi" w:hAnsiTheme="minorHAnsi" w:cstheme="minorHAnsi"/>
-                <w:sz w:val="22"/>
-                <w:szCs w:val="22"/>
-                <w:lang w:val="en-US"/>
-              </w:rPr>
-              <w:t>GLOBAL</w:t>
-            </w:r>
-          </w:p>
-          <w:p>
-            <w:pPr>
-              <w:rPr>
-                <w:rFonts w:asciiTheme="minorHAnsi" w:hAnsiTheme="minorHAnsi" w:cstheme="minorHAnsi"/>
-                <w:sz w:val="22"/>
-                <w:szCs w:val="22"/>
-                <w:lang w:val="en-US"/>
-              </w:rPr>
-            </w:pPr>
-            <w:r>
-              <w:rPr>
-                <w:rFonts w:asciiTheme="minorHAnsi" w:hAnsiTheme="minorHAnsi" w:cstheme="minorHAnsi"/>
-                <w:sz w:val="22"/>
-                <w:szCs w:val="22"/>
-                <w:lang w:val="en-US"/>
-              </w:rPr>
-              <w:t xml:space="preserve">              PUSHA BP</w:t>
-            </w:r>
-          </w:p>
-          <w:p>
-            <w:pPr>
-              <w:rPr>
-                <w:rFonts w:asciiTheme="minorHAnsi" w:hAnsiTheme="minorHAnsi" w:cstheme="minorHAnsi"/>
-                <w:sz w:val="22"/>
-                <w:szCs w:val="22"/>
-                <w:lang w:val="en-US"/>
-              </w:rPr>
-            </w:pPr>
-            <w:r>
-              <w:rPr>
-                <w:rFonts w:asciiTheme="minorHAnsi" w:hAnsiTheme="minorHAnsi" w:cstheme="minorHAnsi"/>
-                <w:sz w:val="22"/>
-                <w:szCs w:val="22"/>
-                <w:lang w:val="en-US"/>
-              </w:rPr>
-              <w:t xml:space="preserve">              PUSH</w:t>
-            </w:r>
-            <w:r>
-              <w:rPr>
-                <w:rFonts w:asciiTheme="minorHAnsi" w:hAnsiTheme="minorHAnsi" w:cstheme="minorHAnsi"/>
-                <w:sz w:val="22"/>
-                <w:szCs w:val="22"/>
-                <w:lang w:val="en-US"/>
-              </w:rPr>
-              <w:t>A</w:t>
-            </w:r>
+                <w:lang w:val="en-US"/>
+              </w:rPr>
+              <w:t>{</w:t>
+            </w:r>
+            <w:proofErr w:type="spellStart"/>
+            <w:proofErr w:type="gramStart"/>
+            <w:r>
+              <w:rPr>
+                <w:rFonts w:asciiTheme="minorHAnsi" w:hAnsiTheme="minorHAnsi" w:cstheme="minorHAnsi"/>
+                <w:sz w:val="22"/>
+                <w:szCs w:val="22"/>
+                <w:lang w:val="en-US"/>
+              </w:rPr>
+              <w:t>def.</w:t>
+            </w:r>
+            <w:r>
+              <w:rPr>
+                <w:rFonts w:asciiTheme="minorHAnsi" w:hAnsiTheme="minorHAnsi" w:cstheme="minorHAnsi"/>
+                <w:sz w:val="22"/>
+                <w:szCs w:val="22"/>
+                <w:lang w:val="en-US"/>
+              </w:rPr>
+              <w:t>address</w:t>
+            </w:r>
+            <w:proofErr w:type="spellEnd"/>
+            <w:proofErr w:type="gramEnd"/>
             <w:r>
               <w:rPr>
                 <w:rFonts w:asciiTheme="minorHAnsi" w:hAnsiTheme="minorHAnsi" w:cstheme="minorHAnsi"/>
@@ -9842,9 +10412,76 @@
                 <w:szCs w:val="22"/>
                 <w:lang w:val="en-US"/>
               </w:rPr>
-              <w:t>{</w:t>
-            </w:r>
-            <w:proofErr w:type="spellStart"/>
+              <w:t>}</w:t>
+            </w:r>
+          </w:p>
+          <w:p>
+            <w:pPr>
+              <w:rPr>
+                <w:rFonts w:asciiTheme="minorHAnsi" w:hAnsiTheme="minorHAnsi" w:cstheme="minorHAnsi"/>
+                <w:sz w:val="22"/>
+                <w:szCs w:val="22"/>
+                <w:lang w:val="en-US"/>
+              </w:rPr>
+            </w:pPr>
+            <w:r>
+              <w:rPr>
+                <w:rFonts w:asciiTheme="minorHAnsi" w:hAnsiTheme="minorHAnsi" w:cstheme="minorHAnsi"/>
+                <w:sz w:val="22"/>
+                <w:szCs w:val="22"/>
+                <w:lang w:val="en-US"/>
+              </w:rPr>
+              <w:t xml:space="preserve">              </w:t>
+            </w:r>
+            <w:r>
+              <w:rPr>
+                <w:rFonts w:asciiTheme="minorHAnsi" w:hAnsiTheme="minorHAnsi" w:cstheme="minorHAnsi"/>
+                <w:sz w:val="22"/>
+                <w:szCs w:val="22"/>
+                <w:lang w:val="en-US"/>
+              </w:rPr>
+              <w:t>ADD</w:t>
+            </w:r>
+          </w:p>
+          <w:p>
+            <w:pPr>
+              <w:rPr>
+                <w:rFonts w:asciiTheme="minorHAnsi" w:hAnsiTheme="minorHAnsi" w:cstheme="minorHAnsi"/>
+                <w:sz w:val="22"/>
+                <w:szCs w:val="22"/>
+                <w:lang w:val="en-US"/>
+              </w:rPr>
+            </w:pPr>
+            <w:r>
+              <w:rPr>
+                <w:rFonts w:asciiTheme="minorHAnsi" w:hAnsiTheme="minorHAnsi" w:cstheme="minorHAnsi"/>
+                <w:sz w:val="22"/>
+                <w:szCs w:val="22"/>
+                <w:lang w:val="en-US"/>
+              </w:rPr>
+              <w:t xml:space="preserve">           Sino</w:t>
+            </w:r>
+          </w:p>
+          <w:p>
+            <w:pPr>
+              <w:rPr>
+                <w:rFonts w:asciiTheme="minorHAnsi" w:hAnsiTheme="minorHAnsi" w:cstheme="minorHAnsi"/>
+                <w:sz w:val="22"/>
+                <w:szCs w:val="22"/>
+                <w:lang w:val="en-US"/>
+              </w:rPr>
+            </w:pPr>
+            <w:r>
+              <w:rPr>
+                <w:rFonts w:asciiTheme="minorHAnsi" w:hAnsiTheme="minorHAnsi" w:cstheme="minorHAnsi"/>
+                <w:sz w:val="22"/>
+                <w:szCs w:val="22"/>
+                <w:lang w:val="en-US"/>
+              </w:rPr>
+              <w:t xml:space="preserve">             PUSHA {</w:t>
+            </w:r>
+            <w:proofErr w:type="spellStart"/>
+            <w:proofErr w:type="gramStart"/>
             <w:r>
               <w:rPr>
                 <w:rFonts w:asciiTheme="minorHAnsi" w:hAnsiTheme="minorHAnsi" w:cstheme="minorHAnsi"/>
@@ -9864,15 +10501,7 @@
               <w:t>address</w:t>
             </w:r>
             <w:proofErr w:type="spellEnd"/>
-            <w:r>
-              <w:rPr>
-                <w:rFonts w:asciiTheme="minorHAnsi" w:hAnsiTheme="minorHAnsi" w:cstheme="minorHAnsi"/>
-                <w:sz w:val="22"/>
-                <w:szCs w:val="22"/>
-                <w:lang w:val="en-US"/>
-              </w:rPr>
-              <w:t xml:space="preserve"> </w:t>
-            </w:r>
+            <w:proofErr w:type="gramEnd"/>
             <w:r>
               <w:rPr>
                 <w:rFonts w:asciiTheme="minorHAnsi" w:hAnsiTheme="minorHAnsi" w:cstheme="minorHAnsi"/>
@@ -9892,112 +10521,18 @@
                 <w:lang w:val="en-US"/>
               </w:rPr>
             </w:pPr>
-            <w:r>
-              <w:rPr>
-                <w:rFonts w:asciiTheme="minorHAnsi" w:hAnsiTheme="minorHAnsi" w:cstheme="minorHAnsi"/>
-                <w:sz w:val="22"/>
-                <w:szCs w:val="22"/>
-                <w:lang w:val="en-US"/>
-              </w:rPr>
-              <w:t xml:space="preserve">              </w:t>
-            </w:r>
-            <w:r>
-              <w:rPr>
-                <w:rFonts w:asciiTheme="minorHAnsi" w:hAnsiTheme="minorHAnsi" w:cstheme="minorHAnsi"/>
-                <w:sz w:val="22"/>
-                <w:szCs w:val="22"/>
-                <w:lang w:val="en-US"/>
-              </w:rPr>
-              <w:t>ADD</w:t>
-            </w:r>
-          </w:p>
-          <w:p>
-            <w:pPr>
-              <w:rPr>
-                <w:rFonts w:asciiTheme="minorHAnsi" w:hAnsiTheme="minorHAnsi" w:cstheme="minorHAnsi"/>
-                <w:sz w:val="22"/>
-                <w:szCs w:val="22"/>
-                <w:lang w:val="en-US"/>
-              </w:rPr>
-            </w:pPr>
-            <w:r>
-              <w:rPr>
-                <w:rFonts w:asciiTheme="minorHAnsi" w:hAnsiTheme="minorHAnsi" w:cstheme="minorHAnsi"/>
-                <w:sz w:val="22"/>
-                <w:szCs w:val="22"/>
-                <w:lang w:val="en-US"/>
-              </w:rPr>
-              <w:t xml:space="preserve">           Sino</w:t>
-            </w:r>
-          </w:p>
-          <w:p>
-            <w:pPr>
-              <w:rPr>
-                <w:rFonts w:asciiTheme="minorHAnsi" w:hAnsiTheme="minorHAnsi" w:cstheme="minorHAnsi"/>
-                <w:sz w:val="22"/>
-                <w:szCs w:val="22"/>
-                <w:lang w:val="en-US"/>
-              </w:rPr>
-            </w:pPr>
-            <w:r>
-              <w:rPr>
-                <w:rFonts w:asciiTheme="minorHAnsi" w:hAnsiTheme="minorHAnsi" w:cstheme="minorHAnsi"/>
-                <w:sz w:val="22"/>
-                <w:szCs w:val="22"/>
-                <w:lang w:val="en-US"/>
-              </w:rPr>
-              <w:t xml:space="preserve">             PUSHA {</w:t>
-            </w:r>
-            <w:proofErr w:type="spellStart"/>
-            <w:r>
-              <w:rPr>
-                <w:rFonts w:asciiTheme="minorHAnsi" w:hAnsiTheme="minorHAnsi" w:cstheme="minorHAnsi"/>
-                <w:sz w:val="22"/>
-                <w:szCs w:val="22"/>
-                <w:lang w:val="en-US"/>
-              </w:rPr>
-              <w:t>def.</w:t>
-            </w:r>
-            <w:r>
-              <w:rPr>
-                <w:rFonts w:asciiTheme="minorHAnsi" w:hAnsiTheme="minorHAnsi" w:cstheme="minorHAnsi"/>
-                <w:sz w:val="22"/>
-                <w:szCs w:val="22"/>
-                <w:lang w:val="en-US"/>
-              </w:rPr>
-              <w:t>address</w:t>
-            </w:r>
-            <w:proofErr w:type="spellEnd"/>
-            <w:r>
-              <w:rPr>
-                <w:rFonts w:asciiTheme="minorHAnsi" w:hAnsiTheme="minorHAnsi" w:cstheme="minorHAnsi"/>
-                <w:sz w:val="22"/>
-                <w:szCs w:val="22"/>
-                <w:lang w:val="en-US"/>
-              </w:rPr>
-              <w:t>}</w:t>
-            </w:r>
-          </w:p>
-          <w:p>
-            <w:pPr>
-              <w:rPr>
-                <w:rFonts w:asciiTheme="minorHAnsi" w:hAnsiTheme="minorHAnsi" w:cstheme="minorHAnsi"/>
-                <w:sz w:val="22"/>
-                <w:szCs w:val="22"/>
-                <w:lang w:val="en-US"/>
-              </w:rPr>
-            </w:pPr>
-          </w:p>
-          <w:p>
-            <w:pPr>
-              <w:rPr>
-                <w:rFonts w:asciiTheme="minorHAnsi" w:hAnsiTheme="minorHAnsi" w:cstheme="minorHAnsi"/>
-                <w:sz w:val="22"/>
-                <w:szCs w:val="22"/>
-                <w:lang w:val="en-US"/>
-              </w:rPr>
-            </w:pPr>
-            <w:proofErr w:type="spellStart"/>
+          </w:p>
+          <w:p>
+            <w:pPr>
+              <w:rPr>
+                <w:rFonts w:asciiTheme="minorHAnsi" w:hAnsiTheme="minorHAnsi" w:cstheme="minorHAnsi"/>
+                <w:sz w:val="22"/>
+                <w:szCs w:val="22"/>
+                <w:lang w:val="en-US"/>
+              </w:rPr>
+            </w:pPr>
+            <w:proofErr w:type="spellStart"/>
+            <w:proofErr w:type="gramStart"/>
             <w:r>
               <w:rPr>
                 <w:rFonts w:asciiTheme="minorHAnsi" w:hAnsiTheme="minorHAnsi" w:cstheme="minorHAnsi"/>
@@ -10015,7 +10550,17 @@
                 <w:szCs w:val="22"/>
                 <w:lang w:val="en-US"/>
               </w:rPr>
-              <w:t>[[</w:t>
+              <w:t>[</w:t>
+            </w:r>
+            <w:proofErr w:type="gramEnd"/>
+            <w:r>
+              <w:rPr>
+                <w:rFonts w:asciiTheme="minorHAnsi" w:hAnsiTheme="minorHAnsi" w:cstheme="minorHAnsi"/>
+                <w:sz w:val="22"/>
+                <w:szCs w:val="22"/>
+                <w:lang w:val="en-US"/>
+              </w:rPr>
+              <w:t>[</w:t>
             </w:r>
             <w:r>
               <w:rPr>
@@ -10228,6 +10773,7 @@
               <w:t xml:space="preserve"> {</w:t>
             </w:r>
             <w:proofErr w:type="spellStart"/>
+            <w:proofErr w:type="gramStart"/>
             <w:r>
               <w:rPr>
                 <w:rFonts w:asciiTheme="minorHAnsi" w:hAnsiTheme="minorHAnsi" w:cstheme="minorHAnsi"/>
@@ -10255,6 +10801,7 @@
               </w:rPr>
               <w:t>type</w:t>
             </w:r>
+            <w:proofErr w:type="gramEnd"/>
             <w:r>
               <w:rPr>
                 <w:rFonts w:asciiTheme="minorHAnsi" w:hAnsiTheme="minorHAnsi" w:cstheme="minorHAnsi"/>
@@ -10368,6 +10915,7 @@
               </w:rPr>
             </w:pPr>
             <w:proofErr w:type="spellStart"/>
+            <w:proofErr w:type="gramStart"/>
             <w:r>
               <w:rPr>
                 <w:rFonts w:asciiTheme="minorHAnsi" w:hAnsiTheme="minorHAnsi" w:cstheme="minorHAnsi"/>
@@ -10385,7 +10933,17 @@
                 <w:szCs w:val="22"/>
                 <w:lang w:val="en-US"/>
               </w:rPr>
-              <w:t>[[</w:t>
+              <w:t>[</w:t>
+            </w:r>
+            <w:proofErr w:type="gramEnd"/>
+            <w:r>
+              <w:rPr>
+                <w:rFonts w:asciiTheme="minorHAnsi" w:hAnsiTheme="minorHAnsi" w:cstheme="minorHAnsi"/>
+                <w:sz w:val="22"/>
+                <w:szCs w:val="22"/>
+                <w:lang w:val="en-US"/>
+              </w:rPr>
+              <w:t>[</w:t>
             </w:r>
             <w:proofErr w:type="spellStart"/>
             <w:r>
@@ -10557,6 +11115,7 @@
               <w:t xml:space="preserve">            PUSH {</w:t>
             </w:r>
             <w:proofErr w:type="spellStart"/>
+            <w:proofErr w:type="gramStart"/>
             <w:r>
               <w:rPr>
                 <w:rFonts w:asciiTheme="minorHAnsi" w:hAnsiTheme="minorHAnsi" w:cstheme="minorHAnsi"/>
@@ -10584,6 +11143,7 @@
               </w:rPr>
               <w:t>type</w:t>
             </w:r>
+            <w:proofErr w:type="gramEnd"/>
             <w:r>
               <w:rPr>
                 <w:rFonts w:asciiTheme="minorHAnsi" w:hAnsiTheme="minorHAnsi" w:cstheme="minorHAnsi"/>

</xml_diff>

<commit_message>
Arreglado expr binarias logicas con chars
</commit_message>
<xml_diff>
--- a/metalenguajes/SeleccionInstrucciones.docx
+++ b/metalenguajes/SeleccionInstrucciones.docx
@@ -2097,55 +2097,63 @@
                 <w:rFonts w:asciiTheme="minorHAnsi" w:hAnsiTheme="minorHAnsi" w:cstheme="minorHAnsi"/>
                 <w:sz w:val="22"/>
                 <w:szCs w:val="22"/>
-                <w:lang w:val="en-US"/>
-              </w:rPr>
-            </w:pPr>
-            <w:r>
-              <w:rPr>
-                <w:rFonts w:asciiTheme="minorHAnsi" w:hAnsiTheme="minorHAnsi" w:cstheme="minorHAnsi"/>
-                <w:sz w:val="22"/>
-                <w:szCs w:val="22"/>
-                <w:lang w:val="en-US"/>
-              </w:rPr>
-              <w:tab/>
-              <w:t>#TYPE {name</w:t>
-            </w:r>
-            <w:proofErr w:type="gramStart"/>
-            <w:r>
-              <w:rPr>
-                <w:rFonts w:asciiTheme="minorHAnsi" w:hAnsiTheme="minorHAnsi" w:cstheme="minorHAnsi"/>
-                <w:sz w:val="22"/>
-                <w:szCs w:val="22"/>
-                <w:lang w:val="en-US"/>
-              </w:rPr>
-              <w:t>} :</w:t>
-            </w:r>
-            <w:proofErr w:type="gramEnd"/>
-            <w:r>
-              <w:rPr>
-                <w:rFonts w:asciiTheme="minorHAnsi" w:hAnsiTheme="minorHAnsi" w:cstheme="minorHAnsi"/>
-                <w:sz w:val="22"/>
-                <w:szCs w:val="22"/>
-                <w:lang w:val="en-US"/>
-              </w:rPr>
-              <w:t xml:space="preserve"> {</w:t>
-            </w:r>
-          </w:p>
-          <w:p>
-            <w:pPr>
-              <w:rPr>
-                <w:rFonts w:asciiTheme="minorHAnsi" w:hAnsiTheme="minorHAnsi" w:cstheme="minorHAnsi"/>
-                <w:sz w:val="22"/>
-                <w:szCs w:val="22"/>
-                <w:lang w:val="es-ES"/>
-              </w:rPr>
-            </w:pPr>
-            <w:r>
-              <w:rPr>
-                <w:rFonts w:asciiTheme="minorHAnsi" w:hAnsiTheme="minorHAnsi" w:cstheme="minorHAnsi"/>
-                <w:sz w:val="22"/>
-                <w:szCs w:val="22"/>
-                <w:lang w:val="en-US"/>
+                <w:lang w:val="es-ES"/>
+              </w:rPr>
+            </w:pPr>
+            <w:r>
+              <w:rPr>
+                <w:rFonts w:asciiTheme="minorHAnsi" w:hAnsiTheme="minorHAnsi" w:cstheme="minorHAnsi"/>
+                <w:sz w:val="22"/>
+                <w:szCs w:val="22"/>
+                <w:lang w:val="en-US"/>
+              </w:rPr>
+              <w:tab/>
+            </w:r>
+            <w:r>
+              <w:rPr>
+                <w:rFonts w:asciiTheme="minorHAnsi" w:hAnsiTheme="minorHAnsi" w:cstheme="minorHAnsi"/>
+                <w:sz w:val="22"/>
+                <w:szCs w:val="22"/>
+                <w:lang w:val="es-ES"/>
+              </w:rPr>
+              <w:t>#TYPE {</w:t>
+            </w:r>
+            <w:proofErr w:type="spellStart"/>
+            <w:r>
+              <w:rPr>
+                <w:rFonts w:asciiTheme="minorHAnsi" w:hAnsiTheme="minorHAnsi" w:cstheme="minorHAnsi"/>
+                <w:sz w:val="22"/>
+                <w:szCs w:val="22"/>
+                <w:lang w:val="es-ES"/>
+              </w:rPr>
+              <w:t>name</w:t>
+            </w:r>
+            <w:proofErr w:type="spellEnd"/>
+            <w:r>
+              <w:rPr>
+                <w:rFonts w:asciiTheme="minorHAnsi" w:hAnsiTheme="minorHAnsi" w:cstheme="minorHAnsi"/>
+                <w:sz w:val="22"/>
+                <w:szCs w:val="22"/>
+                <w:lang w:val="es-ES"/>
+              </w:rPr>
+              <w:t>} : {</w:t>
+            </w:r>
+          </w:p>
+          <w:p>
+            <w:pPr>
+              <w:rPr>
+                <w:rFonts w:asciiTheme="minorHAnsi" w:hAnsiTheme="minorHAnsi" w:cstheme="minorHAnsi"/>
+                <w:sz w:val="22"/>
+                <w:szCs w:val="22"/>
+                <w:lang w:val="es-ES"/>
+              </w:rPr>
+            </w:pPr>
+            <w:r>
+              <w:rPr>
+                <w:rFonts w:asciiTheme="minorHAnsi" w:hAnsiTheme="minorHAnsi" w:cstheme="minorHAnsi"/>
+                <w:sz w:val="22"/>
+                <w:szCs w:val="22"/>
+                <w:lang w:val="es-ES"/>
               </w:rPr>
               <w:tab/>
             </w:r>
@@ -7422,7 +7430,188 @@
                 <w:lang w:val="en-US"/>
               </w:rPr>
               <w:tab/>
+              <w:t xml:space="preserve">Si </w:t>
+            </w:r>
+            <w:proofErr w:type="spellStart"/>
+            <w:proofErr w:type="gramStart"/>
+            <w:r>
+              <w:rPr>
+                <w:rFonts w:asciiTheme="minorHAnsi" w:hAnsiTheme="minorHAnsi" w:cstheme="minorHAnsi"/>
+                <w:sz w:val="22"/>
+                <w:szCs w:val="22"/>
+                <w:lang w:val="en-US"/>
+              </w:rPr>
+              <w:t>left.type</w:t>
+            </w:r>
+            <w:proofErr w:type="spellEnd"/>
+            <w:proofErr w:type="gramEnd"/>
+            <w:r>
+              <w:rPr>
+                <w:rFonts w:asciiTheme="minorHAnsi" w:hAnsiTheme="minorHAnsi" w:cstheme="minorHAnsi"/>
+                <w:sz w:val="22"/>
+                <w:szCs w:val="22"/>
+                <w:lang w:val="en-US"/>
+              </w:rPr>
+              <w:t xml:space="preserve"> == </w:t>
+            </w:r>
+            <w:proofErr w:type="spellStart"/>
+            <w:r>
+              <w:rPr>
+                <w:rFonts w:asciiTheme="minorHAnsi" w:hAnsiTheme="minorHAnsi" w:cstheme="minorHAnsi"/>
+                <w:sz w:val="22"/>
+                <w:szCs w:val="22"/>
+                <w:lang w:val="en-US"/>
+              </w:rPr>
+              <w:t>CharType</w:t>
+            </w:r>
+            <w:proofErr w:type="spellEnd"/>
+          </w:p>
+          <w:p>
+            <w:pPr>
+              <w:rPr>
+                <w:rFonts w:asciiTheme="minorHAnsi" w:hAnsiTheme="minorHAnsi" w:cstheme="minorHAnsi"/>
+                <w:sz w:val="22"/>
+                <w:szCs w:val="22"/>
+                <w:lang w:val="en-US"/>
+              </w:rPr>
+            </w:pPr>
+            <w:r>
+              <w:rPr>
+                <w:rFonts w:asciiTheme="minorHAnsi" w:hAnsiTheme="minorHAnsi" w:cstheme="minorHAnsi"/>
+                <w:sz w:val="22"/>
+                <w:szCs w:val="22"/>
+                <w:lang w:val="en-US"/>
+              </w:rPr>
+              <w:tab/>
+            </w:r>
+            <w:r>
+              <w:rPr>
+                <w:rFonts w:asciiTheme="minorHAnsi" w:hAnsiTheme="minorHAnsi" w:cstheme="minorHAnsi"/>
+                <w:sz w:val="22"/>
+                <w:szCs w:val="22"/>
+                <w:lang w:val="en-US"/>
+              </w:rPr>
+              <w:tab/>
+              <w:t>B2I</w:t>
+            </w:r>
+          </w:p>
+          <w:p>
+            <w:pPr>
+              <w:rPr>
+                <w:rFonts w:asciiTheme="minorHAnsi" w:hAnsiTheme="minorHAnsi" w:cstheme="minorHAnsi"/>
+                <w:sz w:val="22"/>
+                <w:szCs w:val="22"/>
+                <w:lang w:val="en-US"/>
+              </w:rPr>
+            </w:pPr>
+            <w:r>
+              <w:rPr>
+                <w:rFonts w:asciiTheme="minorHAnsi" w:hAnsiTheme="minorHAnsi" w:cstheme="minorHAnsi"/>
+                <w:sz w:val="22"/>
+                <w:szCs w:val="22"/>
+                <w:lang w:val="en-US"/>
+              </w:rPr>
+              <w:tab/>
               <w:t>Valor[[right]]</w:t>
+            </w:r>
+          </w:p>
+          <w:p>
+            <w:pPr>
+              <w:rPr>
+                <w:rFonts w:asciiTheme="minorHAnsi" w:hAnsiTheme="minorHAnsi" w:cstheme="minorHAnsi"/>
+                <w:sz w:val="22"/>
+                <w:szCs w:val="22"/>
+                <w:lang w:val="en-US"/>
+              </w:rPr>
+            </w:pPr>
+            <w:r>
+              <w:rPr>
+                <w:rFonts w:asciiTheme="minorHAnsi" w:hAnsiTheme="minorHAnsi" w:cstheme="minorHAnsi"/>
+                <w:sz w:val="22"/>
+                <w:szCs w:val="22"/>
+                <w:lang w:val="en-US"/>
+              </w:rPr>
+              <w:tab/>
+            </w:r>
+            <w:r>
+              <w:rPr>
+                <w:rFonts w:asciiTheme="minorHAnsi" w:hAnsiTheme="minorHAnsi" w:cstheme="minorHAnsi"/>
+                <w:sz w:val="22"/>
+                <w:szCs w:val="22"/>
+                <w:lang w:val="en-US"/>
+              </w:rPr>
+              <w:t xml:space="preserve">Si </w:t>
+            </w:r>
+            <w:proofErr w:type="spellStart"/>
+            <w:proofErr w:type="gramStart"/>
+            <w:r>
+              <w:rPr>
+                <w:rFonts w:asciiTheme="minorHAnsi" w:hAnsiTheme="minorHAnsi" w:cstheme="minorHAnsi"/>
+                <w:sz w:val="22"/>
+                <w:szCs w:val="22"/>
+                <w:lang w:val="en-US"/>
+              </w:rPr>
+              <w:t>right</w:t>
+            </w:r>
+            <w:r>
+              <w:rPr>
+                <w:rFonts w:asciiTheme="minorHAnsi" w:hAnsiTheme="minorHAnsi" w:cstheme="minorHAnsi"/>
+                <w:sz w:val="22"/>
+                <w:szCs w:val="22"/>
+                <w:lang w:val="en-US"/>
+              </w:rPr>
+              <w:t>.type</w:t>
+            </w:r>
+            <w:proofErr w:type="spellEnd"/>
+            <w:proofErr w:type="gramEnd"/>
+            <w:r>
+              <w:rPr>
+                <w:rFonts w:asciiTheme="minorHAnsi" w:hAnsiTheme="minorHAnsi" w:cstheme="minorHAnsi"/>
+                <w:sz w:val="22"/>
+                <w:szCs w:val="22"/>
+                <w:lang w:val="en-US"/>
+              </w:rPr>
+              <w:t xml:space="preserve"> == </w:t>
+            </w:r>
+            <w:proofErr w:type="spellStart"/>
+            <w:r>
+              <w:rPr>
+                <w:rFonts w:asciiTheme="minorHAnsi" w:hAnsiTheme="minorHAnsi" w:cstheme="minorHAnsi"/>
+                <w:sz w:val="22"/>
+                <w:szCs w:val="22"/>
+                <w:lang w:val="en-US"/>
+              </w:rPr>
+              <w:t>CharType</w:t>
+            </w:r>
+            <w:proofErr w:type="spellEnd"/>
+          </w:p>
+          <w:p>
+            <w:pPr>
+              <w:rPr>
+                <w:rFonts w:asciiTheme="minorHAnsi" w:hAnsiTheme="minorHAnsi" w:cstheme="minorHAnsi"/>
+                <w:sz w:val="22"/>
+                <w:szCs w:val="22"/>
+                <w:lang w:val="en-US"/>
+              </w:rPr>
+            </w:pPr>
+            <w:r>
+              <w:rPr>
+                <w:rFonts w:asciiTheme="minorHAnsi" w:hAnsiTheme="minorHAnsi" w:cstheme="minorHAnsi"/>
+                <w:sz w:val="22"/>
+                <w:szCs w:val="22"/>
+                <w:lang w:val="en-US"/>
+              </w:rPr>
+              <w:tab/>
+            </w:r>
+            <w:r>
+              <w:rPr>
+                <w:rFonts w:asciiTheme="minorHAnsi" w:hAnsiTheme="minorHAnsi" w:cstheme="minorHAnsi"/>
+                <w:sz w:val="22"/>
+                <w:szCs w:val="22"/>
+                <w:lang w:val="en-US"/>
+              </w:rPr>
+              <w:tab/>
+              <w:t>B2I</w:t>
             </w:r>
           </w:p>
           <w:p>
@@ -8840,29 +9029,19 @@
                 <w:rFonts w:asciiTheme="minorHAnsi" w:hAnsiTheme="minorHAnsi" w:cstheme="minorHAnsi"/>
                 <w:sz w:val="22"/>
                 <w:szCs w:val="22"/>
-                <w:lang w:val="en-US"/>
-              </w:rPr>
-            </w:pPr>
-            <w:proofErr w:type="gramStart"/>
-            <w:r>
-              <w:rPr>
-                <w:rFonts w:asciiTheme="minorHAnsi" w:hAnsiTheme="minorHAnsi" w:cstheme="minorHAnsi"/>
-                <w:sz w:val="22"/>
-                <w:szCs w:val="22"/>
-                <w:lang w:val="en-US"/>
-              </w:rPr>
-              <w:t>Valor[</w:t>
-            </w:r>
-            <w:proofErr w:type="gramEnd"/>
-            <w:r>
-              <w:rPr>
-                <w:rFonts w:asciiTheme="minorHAnsi" w:hAnsiTheme="minorHAnsi" w:cstheme="minorHAnsi"/>
-                <w:sz w:val="22"/>
-                <w:szCs w:val="22"/>
-                <w:lang w:val="en-US"/>
-              </w:rPr>
-              <w:t>[</w:t>
-            </w:r>
+                <w:lang w:val="es-ES"/>
+              </w:rPr>
+            </w:pPr>
+            <w:r>
+              <w:rPr>
+                <w:rFonts w:asciiTheme="minorHAnsi" w:hAnsiTheme="minorHAnsi" w:cstheme="minorHAnsi"/>
+                <w:sz w:val="22"/>
+                <w:szCs w:val="22"/>
+                <w:lang w:val="es-ES"/>
+              </w:rPr>
+              <w:t>Valor[[</w:t>
+            </w:r>
+            <w:proofErr w:type="spellStart"/>
             <w:r>
               <w:rPr>
                 <w:rFonts w:asciiTheme="minorHAnsi" w:hAnsiTheme="minorHAnsi" w:cstheme="minorHAnsi"/>
@@ -8870,7 +9049,7 @@
                 <w:bCs/>
                 <w:sz w:val="22"/>
                 <w:szCs w:val="22"/>
-                <w:lang w:val="en-US"/>
+                <w:lang w:val="es-ES"/>
               </w:rPr>
               <w:t>C</w:t>
             </w:r>
@@ -8881,16 +9060,17 @@
                 <w:bCs/>
                 <w:sz w:val="22"/>
                 <w:szCs w:val="22"/>
-                <w:lang w:val="en-US"/>
+                <w:lang w:val="es-ES"/>
               </w:rPr>
               <w:t>ast</w:t>
             </w:r>
-            <w:r>
-              <w:rPr>
-                <w:rFonts w:asciiTheme="minorHAnsi" w:hAnsiTheme="minorHAnsi" w:cstheme="minorHAnsi"/>
-                <w:sz w:val="22"/>
-                <w:szCs w:val="22"/>
-                <w:lang w:val="en-US"/>
+            <w:proofErr w:type="spellEnd"/>
+            <w:r>
+              <w:rPr>
+                <w:rFonts w:asciiTheme="minorHAnsi" w:hAnsiTheme="minorHAnsi" w:cstheme="minorHAnsi"/>
+                <w:sz w:val="22"/>
+                <w:szCs w:val="22"/>
+                <w:lang w:val="es-ES"/>
               </w:rPr>
               <w:t>  →  </w:t>
             </w:r>
@@ -8902,7 +9082,7 @@
                 <w:iCs/>
                 <w:sz w:val="22"/>
                 <w:szCs w:val="22"/>
-                <w:lang w:val="en-US"/>
+                <w:lang w:val="es-ES"/>
               </w:rPr>
               <w:t>typeToConvert</w:t>
             </w:r>
@@ -8911,7 +9091,7 @@
                 <w:rFonts w:asciiTheme="minorHAnsi" w:hAnsiTheme="minorHAnsi" w:cstheme="minorHAnsi"/>
                 <w:sz w:val="22"/>
                 <w:szCs w:val="22"/>
-                <w:lang w:val="en-US"/>
+                <w:lang w:val="es-ES"/>
               </w:rPr>
               <w:t>:tipo</w:t>
             </w:r>
@@ -8921,7 +9101,7 @@
                 <w:rFonts w:asciiTheme="minorHAnsi" w:hAnsiTheme="minorHAnsi" w:cstheme="minorHAnsi"/>
                 <w:sz w:val="22"/>
                 <w:szCs w:val="22"/>
-                <w:lang w:val="en-US"/>
+                <w:lang w:val="es-ES"/>
               </w:rPr>
               <w:t>  </w:t>
             </w:r>
@@ -8933,7 +9113,7 @@
                 <w:iCs/>
                 <w:sz w:val="22"/>
                 <w:szCs w:val="22"/>
-                <w:lang w:val="en-US"/>
+                <w:lang w:val="es-ES"/>
               </w:rPr>
               <w:t>expr</w:t>
             </w:r>
@@ -8942,7 +9122,7 @@
                 <w:rFonts w:asciiTheme="minorHAnsi" w:hAnsiTheme="minorHAnsi" w:cstheme="minorHAnsi"/>
                 <w:sz w:val="22"/>
                 <w:szCs w:val="22"/>
-                <w:lang w:val="en-US"/>
+                <w:lang w:val="es-ES"/>
               </w:rPr>
               <w:t>:expr</w:t>
             </w:r>
@@ -8952,7 +9132,7 @@
                 <w:rFonts w:asciiTheme="minorHAnsi" w:hAnsiTheme="minorHAnsi" w:cstheme="minorHAnsi"/>
                 <w:sz w:val="22"/>
                 <w:szCs w:val="22"/>
-                <w:lang w:val="en-US"/>
+                <w:lang w:val="es-ES"/>
               </w:rPr>
               <w:t>]]</w:t>
             </w:r>
@@ -8961,7 +9141,7 @@
                 <w:rFonts w:asciiTheme="minorHAnsi" w:hAnsiTheme="minorHAnsi" w:cstheme="minorHAnsi"/>
                 <w:sz w:val="22"/>
                 <w:szCs w:val="22"/>
-                <w:lang w:val="en-US"/>
+                <w:lang w:val="es-ES"/>
               </w:rPr>
               <w:t xml:space="preserve"> = </w:t>
             </w:r>
@@ -8980,9 +9160,18 @@
                 <w:rFonts w:asciiTheme="minorHAnsi" w:hAnsiTheme="minorHAnsi" w:cstheme="minorHAnsi"/>
                 <w:sz w:val="22"/>
                 <w:szCs w:val="22"/>
-                <w:lang w:val="en-US"/>
-              </w:rPr>
-              <w:tab/>
+                <w:lang w:val="es-ES"/>
+              </w:rPr>
+              <w:lastRenderedPageBreak/>
+              <w:tab/>
+            </w:r>
+            <w:r>
+              <w:rPr>
+                <w:rFonts w:asciiTheme="minorHAnsi" w:hAnsiTheme="minorHAnsi" w:cstheme="minorHAnsi"/>
+                <w:sz w:val="22"/>
+                <w:szCs w:val="22"/>
+                <w:lang w:val="en-US"/>
+              </w:rPr>
               <w:t>#LINE {cast}</w:t>
             </w:r>
           </w:p>
@@ -9112,7 +9301,6 @@
                 <w:szCs w:val="22"/>
                 <w:lang w:val="en-US"/>
               </w:rPr>
-              <w:lastRenderedPageBreak/>
               <w:t>valor[</w:t>
             </w:r>
             <w:proofErr w:type="gramEnd"/>
@@ -11816,7 +12004,7 @@
   <w:style w:type="paragraph" w:default="1" w:styleId="Normal">
     <w:name w:val="Normal"/>
     <w:qFormat/>
-    <w:rsid w:val="00856BE0"/>
+    <w:rsid w:val="005E0B3A"/>
     <w:rPr>
       <w:sz w:val="24"/>
       <w:szCs w:val="24"/>

</xml_diff>